<commit_message>
Formatação da Metodologia e Inserção do Cronograma.
</commit_message>
<xml_diff>
--- a/TFC Implantação da ISO 9001 - Estudo de Caso em uma Micro Empresa (des).docx
+++ b/TFC Implantação da ISO 9001 - Estudo de Caso em uma Micro Empresa (des).docx
@@ -1,6 +1,6 @@
 
 <file path=word/document.xml><?xml version="1.0" encoding="utf-8"?>
-<w:document xmlns:wpc="http://schemas.microsoft.com/office/word/2010/wordprocessingCanvas" xmlns:mc="http://schemas.openxmlformats.org/markup-compatibility/2006" xmlns:o="urn:schemas-microsoft-com:office:office" xmlns:r="http://schemas.openxmlformats.org/officeDocument/2006/relationships" xmlns:m="http://schemas.openxmlformats.org/officeDocument/2006/math" xmlns:v="urn:schemas-microsoft-com:vml" xmlns:wp14="http://schemas.microsoft.com/office/word/2010/wordprocessingDrawing" xmlns:wp="http://schemas.openxmlformats.org/drawingml/2006/wordprocessingDrawing" xmlns:w10="urn:schemas-microsoft-com:office:word" xmlns:w="http://schemas.openxmlformats.org/wordprocessingml/2006/main" xmlns:w14="http://schemas.microsoft.com/office/word/2010/wordml" xmlns:wpg="http://schemas.microsoft.com/office/word/2010/wordprocessingGroup" xmlns:wpi="http://schemas.microsoft.com/office/word/2010/wordprocessingInk" xmlns:wne="http://schemas.microsoft.com/office/word/2006/wordml" xmlns:wps="http://schemas.microsoft.com/office/word/2010/wordprocessingShape" mc:Ignorable="w14 wp14">
+<w:document xmlns:wpc="http://schemas.microsoft.com/office/word/2010/wordprocessingCanvas" xmlns:mo="http://schemas.microsoft.com/office/mac/office/2008/main" xmlns:mc="http://schemas.openxmlformats.org/markup-compatibility/2006" xmlns:mv="urn:schemas-microsoft-com:mac:vml" xmlns:o="urn:schemas-microsoft-com:office:office" xmlns:r="http://schemas.openxmlformats.org/officeDocument/2006/relationships" xmlns:m="http://schemas.openxmlformats.org/officeDocument/2006/math" xmlns:v="urn:schemas-microsoft-com:vml" xmlns:wp14="http://schemas.microsoft.com/office/word/2010/wordprocessingDrawing" xmlns:wp="http://schemas.openxmlformats.org/drawingml/2006/wordprocessingDrawing" xmlns:w10="urn:schemas-microsoft-com:office:word" xmlns:w="http://schemas.openxmlformats.org/wordprocessingml/2006/main" xmlns:w14="http://schemas.microsoft.com/office/word/2010/wordml" xmlns:wpg="http://schemas.microsoft.com/office/word/2010/wordprocessingGroup" xmlns:wpi="http://schemas.microsoft.com/office/word/2010/wordprocessingInk" xmlns:wne="http://schemas.microsoft.com/office/word/2006/wordml" xmlns:wps="http://schemas.microsoft.com/office/word/2010/wordprocessingShape" mc:Ignorable="w14 wp14">
   <w:body>
     <w:p>
       <w:pPr>
@@ -805,7 +805,6 @@
         </w:rPr>
         <w:t xml:space="preserve"> </w:t>
       </w:r>
-      <w:proofErr w:type="gramStart"/>
       <w:r>
         <w:rPr>
           <w:rFonts w:ascii="Arial" w:hAnsi="Arial"/>
@@ -816,14 +815,7 @@
         <w:rPr>
           <w:rFonts w:ascii="Arial" w:hAnsi="Arial"/>
         </w:rPr>
-        <w:t>.</w:t>
-      </w:r>
-      <w:proofErr w:type="gramEnd"/>
-      <w:r>
-        <w:rPr>
-          <w:rFonts w:ascii="Arial" w:hAnsi="Arial"/>
-        </w:rPr>
-        <w:t xml:space="preserve"> </w:t>
+        <w:t xml:space="preserve">. </w:t>
       </w:r>
     </w:p>
     <w:p>
@@ -1653,21 +1645,7 @@
         <w:rPr>
           <w:rFonts w:ascii="Arial" w:hAnsi="Arial" w:cs="Arial"/>
         </w:rPr>
-        <w:t xml:space="preserve">Dedico esse trabalho </w:t>
-      </w:r>
-      <w:proofErr w:type="gramStart"/>
-      <w:r>
-        <w:rPr>
-          <w:rFonts w:ascii="Arial" w:hAnsi="Arial" w:cs="Arial"/>
-        </w:rPr>
-        <w:t>ao meus</w:t>
-      </w:r>
-      <w:proofErr w:type="gramEnd"/>
-      <w:r>
-        <w:rPr>
-          <w:rFonts w:ascii="Arial" w:hAnsi="Arial" w:cs="Arial"/>
-        </w:rPr>
-        <w:t xml:space="preserve"> pais, a </w:t>
+        <w:t xml:space="preserve">Dedico esse trabalho ao meus pais, a </w:t>
       </w:r>
       <w:r>
         <w:rPr>
@@ -1891,7 +1869,7 @@
     </w:p>
     <w:p>
       <w:pPr>
-        <w:pStyle w:val="ndicedeilustraes"/>
+        <w:pStyle w:val="TableofFigures"/>
         <w:tabs>
           <w:tab w:val="right" w:leader="dot" w:pos="9055"/>
         </w:tabs>
@@ -1995,7 +1973,7 @@
     </w:p>
     <w:p>
       <w:pPr>
-        <w:pStyle w:val="ndicedeilustraes"/>
+        <w:pStyle w:val="TableofFigures"/>
         <w:tabs>
           <w:tab w:val="right" w:leader="dot" w:pos="9055"/>
         </w:tabs>
@@ -2072,7 +2050,7 @@
     </w:p>
     <w:p>
       <w:pPr>
-        <w:pStyle w:val="ndicedeilustraes"/>
+        <w:pStyle w:val="TableofFigures"/>
         <w:tabs>
           <w:tab w:val="right" w:leader="dot" w:pos="9055"/>
         </w:tabs>
@@ -2185,7 +2163,7 @@
     </w:p>
     <w:p>
       <w:pPr>
-        <w:pStyle w:val="Sumrio1"/>
+        <w:pStyle w:val="TOC1"/>
         <w:tabs>
           <w:tab w:val="right" w:leader="dot" w:pos="9055"/>
         </w:tabs>
@@ -2264,7 +2242,7 @@
     </w:p>
     <w:p>
       <w:pPr>
-        <w:pStyle w:val="Sumrio1"/>
+        <w:pStyle w:val="TOC1"/>
         <w:tabs>
           <w:tab w:val="right" w:leader="dot" w:pos="9055"/>
         </w:tabs>
@@ -2325,7 +2303,7 @@
     </w:p>
     <w:p>
       <w:pPr>
-        <w:pStyle w:val="Sumrio1"/>
+        <w:pStyle w:val="TOC1"/>
         <w:tabs>
           <w:tab w:val="right" w:leader="dot" w:pos="9055"/>
         </w:tabs>
@@ -2386,7 +2364,7 @@
     </w:p>
     <w:p>
       <w:pPr>
-        <w:pStyle w:val="Sumrio1"/>
+        <w:pStyle w:val="TOC1"/>
         <w:tabs>
           <w:tab w:val="right" w:leader="dot" w:pos="9055"/>
         </w:tabs>
@@ -2447,7 +2425,7 @@
     </w:p>
     <w:p>
       <w:pPr>
-        <w:pStyle w:val="Sumrio1"/>
+        <w:pStyle w:val="TOC1"/>
         <w:tabs>
           <w:tab w:val="right" w:leader="dot" w:pos="9055"/>
         </w:tabs>
@@ -2508,7 +2486,7 @@
     </w:p>
     <w:p>
       <w:pPr>
-        <w:pStyle w:val="Sumrio1"/>
+        <w:pStyle w:val="TOC1"/>
         <w:tabs>
           <w:tab w:val="right" w:leader="dot" w:pos="9055"/>
         </w:tabs>
@@ -2569,7 +2547,7 @@
     </w:p>
     <w:p>
       <w:pPr>
-        <w:pStyle w:val="Sumrio1"/>
+        <w:pStyle w:val="TOC1"/>
         <w:tabs>
           <w:tab w:val="right" w:leader="dot" w:pos="9055"/>
         </w:tabs>
@@ -2630,7 +2608,7 @@
     </w:p>
     <w:p>
       <w:pPr>
-        <w:pStyle w:val="Sumrio1"/>
+        <w:pStyle w:val="TOC1"/>
         <w:tabs>
           <w:tab w:val="right" w:leader="dot" w:pos="9055"/>
         </w:tabs>
@@ -2691,7 +2669,7 @@
     </w:p>
     <w:p>
       <w:pPr>
-        <w:pStyle w:val="Sumrio1"/>
+        <w:pStyle w:val="TOC1"/>
         <w:tabs>
           <w:tab w:val="right" w:leader="dot" w:pos="9055"/>
         </w:tabs>
@@ -2752,7 +2730,7 @@
     </w:p>
     <w:p>
       <w:pPr>
-        <w:pStyle w:val="Sumrio1"/>
+        <w:pStyle w:val="TOC1"/>
         <w:tabs>
           <w:tab w:val="right" w:leader="dot" w:pos="9055"/>
         </w:tabs>
@@ -2813,7 +2791,7 @@
     </w:p>
     <w:p>
       <w:pPr>
-        <w:pStyle w:val="Sumrio1"/>
+        <w:pStyle w:val="TOC1"/>
         <w:tabs>
           <w:tab w:val="right" w:leader="dot" w:pos="9055"/>
         </w:tabs>
@@ -2874,7 +2852,7 @@
     </w:p>
     <w:p>
       <w:pPr>
-        <w:pStyle w:val="Sumrio1"/>
+        <w:pStyle w:val="TOC1"/>
         <w:tabs>
           <w:tab w:val="right" w:leader="dot" w:pos="9055"/>
         </w:tabs>
@@ -2935,7 +2913,7 @@
     </w:p>
     <w:p>
       <w:pPr>
-        <w:pStyle w:val="Sumrio1"/>
+        <w:pStyle w:val="TOC1"/>
         <w:tabs>
           <w:tab w:val="right" w:leader="dot" w:pos="9055"/>
         </w:tabs>
@@ -2996,7 +2974,7 @@
     </w:p>
     <w:p>
       <w:pPr>
-        <w:pStyle w:val="Sumrio1"/>
+        <w:pStyle w:val="TOC1"/>
         <w:tabs>
           <w:tab w:val="right" w:leader="dot" w:pos="9055"/>
         </w:tabs>
@@ -3057,7 +3035,7 @@
     </w:p>
     <w:p>
       <w:pPr>
-        <w:pStyle w:val="Sumrio1"/>
+        <w:pStyle w:val="TOC1"/>
         <w:tabs>
           <w:tab w:val="right" w:leader="dot" w:pos="9055"/>
         </w:tabs>
@@ -3118,7 +3096,7 @@
     </w:p>
     <w:p>
       <w:pPr>
-        <w:pStyle w:val="Sumrio1"/>
+        <w:pStyle w:val="TOC1"/>
         <w:tabs>
           <w:tab w:val="right" w:leader="dot" w:pos="9055"/>
         </w:tabs>
@@ -3179,7 +3157,7 @@
     </w:p>
     <w:p>
       <w:pPr>
-        <w:pStyle w:val="Sumrio1"/>
+        <w:pStyle w:val="TOC1"/>
         <w:tabs>
           <w:tab w:val="right" w:leader="dot" w:pos="9055"/>
         </w:tabs>
@@ -3240,7 +3218,7 @@
     </w:p>
     <w:p>
       <w:pPr>
-        <w:pStyle w:val="Sumrio1"/>
+        <w:pStyle w:val="TOC1"/>
         <w:tabs>
           <w:tab w:val="right" w:leader="dot" w:pos="9055"/>
         </w:tabs>
@@ -3301,7 +3279,7 @@
     </w:p>
     <w:p>
       <w:pPr>
-        <w:pStyle w:val="Sumrio1"/>
+        <w:pStyle w:val="TOC1"/>
         <w:tabs>
           <w:tab w:val="right" w:leader="dot" w:pos="9055"/>
         </w:tabs>
@@ -3362,7 +3340,7 @@
     </w:p>
     <w:p>
       <w:pPr>
-        <w:pStyle w:val="Sumrio1"/>
+        <w:pStyle w:val="TOC1"/>
         <w:tabs>
           <w:tab w:val="right" w:leader="dot" w:pos="9055"/>
         </w:tabs>
@@ -3423,7 +3401,7 @@
     </w:p>
     <w:p>
       <w:pPr>
-        <w:pStyle w:val="Sumrio1"/>
+        <w:pStyle w:val="TOC1"/>
         <w:tabs>
           <w:tab w:val="right" w:leader="dot" w:pos="9055"/>
         </w:tabs>
@@ -3484,7 +3462,7 @@
     </w:p>
     <w:p>
       <w:pPr>
-        <w:pStyle w:val="Sumrio1"/>
+        <w:pStyle w:val="TOC1"/>
         <w:tabs>
           <w:tab w:val="right" w:leader="dot" w:pos="9055"/>
         </w:tabs>
@@ -3545,7 +3523,7 @@
     </w:p>
     <w:p>
       <w:pPr>
-        <w:pStyle w:val="Sumrio1"/>
+        <w:pStyle w:val="TOC1"/>
         <w:tabs>
           <w:tab w:val="right" w:leader="dot" w:pos="9055"/>
         </w:tabs>
@@ -3606,7 +3584,7 @@
     </w:p>
     <w:p>
       <w:pPr>
-        <w:pStyle w:val="Sumrio1"/>
+        <w:pStyle w:val="TOC1"/>
         <w:tabs>
           <w:tab w:val="right" w:leader="dot" w:pos="9055"/>
         </w:tabs>
@@ -3667,7 +3645,7 @@
     </w:p>
     <w:p>
       <w:pPr>
-        <w:pStyle w:val="Sumrio1"/>
+        <w:pStyle w:val="TOC1"/>
         <w:tabs>
           <w:tab w:val="right" w:leader="dot" w:pos="9055"/>
         </w:tabs>
@@ -3728,7 +3706,7 @@
     </w:p>
     <w:p>
       <w:pPr>
-        <w:pStyle w:val="Sumrio1"/>
+        <w:pStyle w:val="TOC1"/>
         <w:tabs>
           <w:tab w:val="right" w:leader="dot" w:pos="9055"/>
         </w:tabs>
@@ -3789,7 +3767,7 @@
     </w:p>
     <w:p>
       <w:pPr>
-        <w:pStyle w:val="Sumrio1"/>
+        <w:pStyle w:val="TOC1"/>
         <w:tabs>
           <w:tab w:val="right" w:leader="dot" w:pos="9055"/>
         </w:tabs>
@@ -3850,7 +3828,7 @@
     </w:p>
     <w:p>
       <w:pPr>
-        <w:pStyle w:val="Sumrio1"/>
+        <w:pStyle w:val="TOC1"/>
         <w:tabs>
           <w:tab w:val="right" w:leader="dot" w:pos="9055"/>
         </w:tabs>
@@ -3911,7 +3889,7 @@
     </w:p>
     <w:p>
       <w:pPr>
-        <w:pStyle w:val="Sumrio1"/>
+        <w:pStyle w:val="TOC1"/>
         <w:tabs>
           <w:tab w:val="right" w:leader="dot" w:pos="9055"/>
         </w:tabs>
@@ -3972,7 +3950,7 @@
     </w:p>
     <w:p>
       <w:pPr>
-        <w:pStyle w:val="Sumrio1"/>
+        <w:pStyle w:val="TOC1"/>
         <w:tabs>
           <w:tab w:val="right" w:leader="dot" w:pos="9055"/>
         </w:tabs>
@@ -4033,7 +4011,7 @@
     </w:p>
     <w:p>
       <w:pPr>
-        <w:pStyle w:val="Sumrio1"/>
+        <w:pStyle w:val="TOC1"/>
         <w:tabs>
           <w:tab w:val="right" w:leader="dot" w:pos="9055"/>
         </w:tabs>
@@ -4094,7 +4072,7 @@
     </w:p>
     <w:p>
       <w:pPr>
-        <w:pStyle w:val="Sumrio1"/>
+        <w:pStyle w:val="TOC1"/>
         <w:tabs>
           <w:tab w:val="right" w:leader="dot" w:pos="9055"/>
         </w:tabs>
@@ -4155,7 +4133,7 @@
     </w:p>
     <w:p>
       <w:pPr>
-        <w:pStyle w:val="Sumrio1"/>
+        <w:pStyle w:val="TOC1"/>
         <w:tabs>
           <w:tab w:val="right" w:leader="dot" w:pos="9055"/>
         </w:tabs>
@@ -4216,7 +4194,7 @@
     </w:p>
     <w:p>
       <w:pPr>
-        <w:pStyle w:val="Sumrio1"/>
+        <w:pStyle w:val="TOC1"/>
         <w:tabs>
           <w:tab w:val="right" w:leader="dot" w:pos="9055"/>
         </w:tabs>
@@ -4277,7 +4255,7 @@
     </w:p>
     <w:p>
       <w:pPr>
-        <w:pStyle w:val="Sumrio1"/>
+        <w:pStyle w:val="TOC1"/>
         <w:tabs>
           <w:tab w:val="right" w:leader="dot" w:pos="9055"/>
         </w:tabs>
@@ -4339,7 +4317,7 @@
     </w:p>
     <w:p>
       <w:pPr>
-        <w:pStyle w:val="Sumrio1"/>
+        <w:pStyle w:val="TOC1"/>
         <w:tabs>
           <w:tab w:val="right" w:leader="dot" w:pos="9055"/>
         </w:tabs>
@@ -4400,7 +4378,7 @@
     </w:p>
     <w:p>
       <w:pPr>
-        <w:pStyle w:val="Sumrio1"/>
+        <w:pStyle w:val="TOC1"/>
         <w:tabs>
           <w:tab w:val="right" w:leader="dot" w:pos="9055"/>
         </w:tabs>
@@ -4461,7 +4439,7 @@
     </w:p>
     <w:p>
       <w:pPr>
-        <w:pStyle w:val="Sumrio1"/>
+        <w:pStyle w:val="TOC1"/>
         <w:tabs>
           <w:tab w:val="right" w:leader="dot" w:pos="9055"/>
         </w:tabs>
@@ -4522,7 +4500,7 @@
     </w:p>
     <w:p>
       <w:pPr>
-        <w:pStyle w:val="Sumrio1"/>
+        <w:pStyle w:val="TOC1"/>
         <w:tabs>
           <w:tab w:val="right" w:leader="dot" w:pos="9055"/>
         </w:tabs>
@@ -4583,7 +4561,7 @@
     </w:p>
     <w:p>
       <w:pPr>
-        <w:pStyle w:val="Sumrio1"/>
+        <w:pStyle w:val="TOC1"/>
         <w:tabs>
           <w:tab w:val="right" w:leader="dot" w:pos="9055"/>
         </w:tabs>
@@ -4644,7 +4622,7 @@
     </w:p>
     <w:p>
       <w:pPr>
-        <w:pStyle w:val="Sumrio1"/>
+        <w:pStyle w:val="TOC1"/>
         <w:tabs>
           <w:tab w:val="right" w:leader="dot" w:pos="9055"/>
         </w:tabs>
@@ -4705,7 +4683,7 @@
     </w:p>
     <w:p>
       <w:pPr>
-        <w:pStyle w:val="Sumrio1"/>
+        <w:pStyle w:val="TOC1"/>
         <w:tabs>
           <w:tab w:val="right" w:leader="dot" w:pos="9055"/>
         </w:tabs>
@@ -4766,7 +4744,7 @@
     </w:p>
     <w:p>
       <w:pPr>
-        <w:pStyle w:val="Sumrio1"/>
+        <w:pStyle w:val="TOC1"/>
         <w:tabs>
           <w:tab w:val="right" w:leader="dot" w:pos="9055"/>
         </w:tabs>
@@ -4827,7 +4805,7 @@
     </w:p>
     <w:p>
       <w:pPr>
-        <w:pStyle w:val="Sumrio1"/>
+        <w:pStyle w:val="TOC1"/>
         <w:tabs>
           <w:tab w:val="right" w:leader="dot" w:pos="9055"/>
         </w:tabs>
@@ -4888,7 +4866,7 @@
     </w:p>
     <w:p>
       <w:pPr>
-        <w:pStyle w:val="Sumrio1"/>
+        <w:pStyle w:val="TOC1"/>
         <w:tabs>
           <w:tab w:val="right" w:leader="dot" w:pos="9055"/>
         </w:tabs>
@@ -4949,7 +4927,7 @@
     </w:p>
     <w:p>
       <w:pPr>
-        <w:pStyle w:val="Sumrio1"/>
+        <w:pStyle w:val="TOC1"/>
         <w:tabs>
           <w:tab w:val="right" w:leader="dot" w:pos="9055"/>
         </w:tabs>
@@ -5010,7 +4988,7 @@
     </w:p>
     <w:p>
       <w:pPr>
-        <w:pStyle w:val="Sumrio1"/>
+        <w:pStyle w:val="TOC1"/>
         <w:tabs>
           <w:tab w:val="right" w:leader="dot" w:pos="9055"/>
         </w:tabs>
@@ -5071,7 +5049,7 @@
     </w:p>
     <w:p>
       <w:pPr>
-        <w:pStyle w:val="Sumrio1"/>
+        <w:pStyle w:val="TOC1"/>
         <w:tabs>
           <w:tab w:val="right" w:leader="dot" w:pos="9055"/>
         </w:tabs>
@@ -5132,7 +5110,7 @@
     </w:p>
     <w:p>
       <w:pPr>
-        <w:pStyle w:val="Sumrio1"/>
+        <w:pStyle w:val="TOC1"/>
         <w:tabs>
           <w:tab w:val="right" w:leader="dot" w:pos="9055"/>
         </w:tabs>
@@ -5193,7 +5171,7 @@
     </w:p>
     <w:p>
       <w:pPr>
-        <w:pStyle w:val="Sumrio1"/>
+        <w:pStyle w:val="TOC1"/>
         <w:tabs>
           <w:tab w:val="right" w:leader="dot" w:pos="9055"/>
         </w:tabs>
@@ -5254,7 +5232,7 @@
     </w:p>
     <w:p>
       <w:pPr>
-        <w:pStyle w:val="Sumrio1"/>
+        <w:pStyle w:val="TOC1"/>
         <w:tabs>
           <w:tab w:val="right" w:leader="dot" w:pos="9055"/>
         </w:tabs>
@@ -5315,7 +5293,7 @@
     </w:p>
     <w:p>
       <w:pPr>
-        <w:pStyle w:val="Sumrio1"/>
+        <w:pStyle w:val="TOC1"/>
         <w:tabs>
           <w:tab w:val="right" w:leader="dot" w:pos="9055"/>
         </w:tabs>
@@ -5376,7 +5354,7 @@
     </w:p>
     <w:p>
       <w:pPr>
-        <w:pStyle w:val="Sumrio1"/>
+        <w:pStyle w:val="TOC1"/>
         <w:tabs>
           <w:tab w:val="right" w:leader="dot" w:pos="9055"/>
         </w:tabs>
@@ -5437,7 +5415,7 @@
     </w:p>
     <w:p>
       <w:pPr>
-        <w:pStyle w:val="Sumrio1"/>
+        <w:pStyle w:val="TOC1"/>
         <w:tabs>
           <w:tab w:val="right" w:leader="dot" w:pos="9055"/>
         </w:tabs>
@@ -5498,7 +5476,7 @@
     </w:p>
     <w:p>
       <w:pPr>
-        <w:pStyle w:val="Sumrio1"/>
+        <w:pStyle w:val="TOC1"/>
         <w:tabs>
           <w:tab w:val="right" w:leader="dot" w:pos="9055"/>
         </w:tabs>
@@ -5699,15 +5677,7 @@
         <w:t xml:space="preserve"> e</w:t>
       </w:r>
       <w:r>
-        <w:t xml:space="preserve">m 2010 o Brasil foi o quarto maior pais em crescimento de emissões de certificados ISO 9001, já em toda a América o Brasil é o pais com o maior numero de certificações (28.325). Já no cenário Mundial a China é a líder absoluta em quantidade de certificações ISO 9001, e em razão de sua participação, o número de certificações do Oriente vem aumentando, já em contrapartida o numero de certificações da Europa vem decrescendo. Apesar de a ISO 9001:2008 ser geralmente implementada em médias e grandes empresas, </w:t>
-      </w:r>
-      <w:proofErr w:type="gramStart"/>
-      <w:r>
-        <w:t>as micros</w:t>
-      </w:r>
-      <w:proofErr w:type="gramEnd"/>
-      <w:r>
-        <w:t xml:space="preserve"> e pequenas empresas tem ganhado espaço no mercado e visto a enorme necessidade da implementação e certificação.</w:t>
+        <w:t>m 2010 o Brasil foi o quarto maior pais em crescimento de emissões de certificados ISO 9001, já em toda a América o Brasil é o pais com o maior numero de certificações (28.325). Já no cenário Mundial a China é a líder absoluta em quantidade de certificações ISO 9001, e em razão de sua participação, o número de certificações do Oriente vem aumentando, já em contrapartida o numero de certificações da Europa vem decrescendo. Apesar de a ISO 9001:2008 ser geralmente implementada em médias e grandes empresas, as micros e pequenas empresas tem ganhado espaço no mercado e visto a enorme necessidade da implementação e certificação.</w:t>
       </w:r>
     </w:p>
     <w:p>
@@ -5778,8 +5748,6 @@
       <w:pPr>
         <w:pStyle w:val="SubtituloUBM"/>
       </w:pPr>
-      <w:bookmarkStart w:id="8" w:name="_GoBack"/>
-      <w:bookmarkEnd w:id="8"/>
       <w:r>
         <w:lastRenderedPageBreak/>
         <w:t>1.2. Objetivos</w:t>
@@ -5790,42 +5758,42 @@
       <w:pPr>
         <w:pStyle w:val="SubtituloUBM"/>
       </w:pPr>
-      <w:bookmarkStart w:id="9" w:name="_Toc454840888"/>
+      <w:bookmarkStart w:id="8" w:name="_Toc454840888"/>
       <w:r>
         <w:t>1.2.1. Objetivo Geral</w:t>
       </w:r>
+      <w:bookmarkEnd w:id="8"/>
+    </w:p>
+    <w:p>
+      <w:pPr>
+        <w:pStyle w:val="NormalUBM"/>
+      </w:pPr>
+      <w:r>
+        <w:t xml:space="preserve">Mostrar através de um implementação real e prática os benefícios de uma certificação ISO 9001. Entre vários objetivos da ISO, está à garantia da qualidade, mapeamento dos processos, e cumprimento dos requisitos de contratos. Sua certificação é dada através de uma auditoria que são aplicadas por órgãos técnicos e autorizados. Durante um ano de trabalho a </w:t>
+      </w:r>
+      <w:proofErr w:type="spellStart"/>
+      <w:r>
+        <w:t>React</w:t>
+      </w:r>
+      <w:proofErr w:type="spellEnd"/>
+      <w:r>
+        <w:t>, empresa modelo, vem se preparando e construindo seu Sistema de Gestão da Qualidade (SGQ) para sua certificação. Entre o destaque está à formulação de um sistema para a consulta e atualização de documentos, instruções de trabalho, e pesquisas realizadas periodicamente com cliente e colaboradores.</w:t>
+      </w:r>
+    </w:p>
+    <w:p>
+      <w:pPr>
+        <w:pStyle w:val="NormalUBM"/>
+      </w:pPr>
+    </w:p>
+    <w:p>
+      <w:pPr>
+        <w:pStyle w:val="SubtituloUBM"/>
+      </w:pPr>
+      <w:bookmarkStart w:id="9" w:name="_Toc454840889"/>
+      <w:r>
+        <w:t>1.2.2. Objetivo específico</w:t>
+      </w:r>
       <w:bookmarkEnd w:id="9"/>
-    </w:p>
-    <w:p>
-      <w:pPr>
-        <w:pStyle w:val="NormalUBM"/>
-      </w:pPr>
-      <w:r>
-        <w:t xml:space="preserve">Mostrar através de um implementação real e prática os benefícios de uma certificação ISO 9001. Entre vários objetivos da ISO, está à garantia da qualidade, mapeamento dos processos, e cumprimento dos requisitos de contratos. Sua certificação é dada através de uma auditoria que são aplicadas por órgãos técnicos e autorizados. Durante um ano de trabalho a </w:t>
-      </w:r>
-      <w:proofErr w:type="spellStart"/>
-      <w:r>
-        <w:t>React</w:t>
-      </w:r>
-      <w:proofErr w:type="spellEnd"/>
-      <w:r>
-        <w:t>, empresa modelo, vem se preparando e construindo seu Sistema de Gestão da Qualidade (SGQ) para sua certificação. Entre o destaque está à formulação de um sistema para a consulta e atualização de documentos, instruções de trabalho, e pesquisas realizadas periodicamente com cliente e colaboradores.</w:t>
-      </w:r>
-    </w:p>
-    <w:p>
-      <w:pPr>
-        <w:pStyle w:val="NormalUBM"/>
-      </w:pPr>
-    </w:p>
-    <w:p>
-      <w:pPr>
-        <w:pStyle w:val="SubtituloUBM"/>
-      </w:pPr>
-      <w:bookmarkStart w:id="10" w:name="_Toc454840889"/>
-      <w:r>
-        <w:t>1.2.2. Objetivo específico</w:t>
-      </w:r>
-      <w:bookmarkEnd w:id="10"/>
     </w:p>
     <w:p>
       <w:pPr>
@@ -5920,12 +5888,12 @@
       <w:pPr>
         <w:pStyle w:val="SubtituloUBM"/>
       </w:pPr>
-      <w:bookmarkStart w:id="11" w:name="_Toc454840890"/>
+      <w:bookmarkStart w:id="10" w:name="_Toc454840890"/>
       <w:r>
         <w:lastRenderedPageBreak/>
         <w:t>1.2.3. Justificativa</w:t>
       </w:r>
-      <w:bookmarkEnd w:id="11"/>
+      <w:bookmarkEnd w:id="10"/>
     </w:p>
     <w:p>
       <w:pPr>
@@ -5942,53 +5910,53 @@
       <w:pPr>
         <w:pStyle w:val="Ttulonvel1UBM"/>
       </w:pPr>
-      <w:bookmarkStart w:id="12" w:name="_Toc454840891"/>
+      <w:bookmarkStart w:id="11" w:name="_Toc454840891"/>
       <w:r>
         <w:lastRenderedPageBreak/>
         <w:t>2. Fundamentação Teórica</w:t>
       </w:r>
+      <w:bookmarkEnd w:id="11"/>
+    </w:p>
+    <w:p>
+      <w:pPr>
+        <w:pStyle w:val="SubtituloUBM"/>
+      </w:pPr>
+      <w:bookmarkStart w:id="12" w:name="_Toc454840892"/>
+      <w:r>
+        <w:t>2.1. Micro empresa</w:t>
+      </w:r>
       <w:bookmarkEnd w:id="12"/>
     </w:p>
     <w:p>
       <w:pPr>
+        <w:pStyle w:val="NormalUBM"/>
+      </w:pPr>
+      <w:r>
+        <w:t xml:space="preserve">Quando se fala em micro empresa, não há um padrão a ser seguido para defini-la, pois podem depender dos objetivos e conceitos usados para a classificação das mesmas. De acordo com a legislação nacional, as Micros e Pequenas Empresas (MPE) são definidas conforme o faturamento (BRASIL, Lei Complementar 123, 2006, art. 3).  Microempresa é toda a sociedade empresária, sociedade simples, empresa individual de responsabilidade limitada e o empresário individual que aufira, em cada ano-calendário, receita bruta igual ou inferior a R$ 360.000,00 (trezentos e sessenta mil reais).  Já de acordo com o SEBRAE uma empresa pode ser considerada micro quando seu faturamento é de R$ 240 mil anualmente, para empresas do ramo de serviços e comércio com até 9 funcionários e para o setor de construção e industrial com até 19 funcionários. </w:t>
+      </w:r>
+    </w:p>
+    <w:p>
+      <w:pPr>
+        <w:pStyle w:val="NormalUBM"/>
+      </w:pPr>
+      <w:r>
+        <w:t>Essas microempresas estão desempenhando o seu papel significativo na economia brasileira, já que elas consistem em uma parcela significativa do mercado, entretanto, por outro lado, são vistas como um desafio às dificuldades econômicas e administrativas. Esse desempenho acontece, porque a microempresa pode formar uma saída trabalhista para um desempregado ou dona de casa, por exemplo. As atividades mais usadas nas microempresas são peças de artesanato, gastronomia e a consultoria profissional, ajudando no desenvolvimento das microempresas. Muitas das vezes a microempresa surge a partir do projeto de um empreendedor, trazendo várias vantagens para quem abre uma microempresa como: vantagens em licitações, menos burocracia e rapidez nas decisões, mas por outro lado é necessário ter muito cuidado com a parte financeira, tendo um bom controle da mesma para que o negócio prospere, organizando registros internos e melhorando o aspecto operacional.</w:t>
+      </w:r>
+    </w:p>
+    <w:p>
+      <w:pPr>
+        <w:pStyle w:val="NormalUBM"/>
+      </w:pPr>
+    </w:p>
+    <w:p>
+      <w:pPr>
         <w:pStyle w:val="SubtituloUBM"/>
       </w:pPr>
-      <w:bookmarkStart w:id="13" w:name="_Toc454840892"/>
-      <w:r>
-        <w:t>2.1. Micro empresa</w:t>
+      <w:bookmarkStart w:id="13" w:name="_Toc454840893"/>
+      <w:r>
+        <w:t>2.2. Definição da ISO</w:t>
       </w:r>
       <w:bookmarkEnd w:id="13"/>
-    </w:p>
-    <w:p>
-      <w:pPr>
-        <w:pStyle w:val="NormalUBM"/>
-      </w:pPr>
-      <w:r>
-        <w:t xml:space="preserve">Quando se fala em micro empresa, não há um padrão a ser seguido para defini-la, pois podem depender dos objetivos e conceitos usados para a classificação das mesmas. De acordo com a legislação nacional, as Micros e Pequenas Empresas (MPE) são definidas conforme o faturamento (BRASIL, Lei Complementar 123, 2006, art. 3).  Microempresa é toda a sociedade empresária, sociedade simples, empresa individual de responsabilidade limitada e o empresário individual que aufira, em cada ano-calendário, receita bruta igual ou inferior a R$ 360.000,00 (trezentos e sessenta mil reais).  Já de acordo com o SEBRAE uma empresa pode ser considerada micro quando seu faturamento é de R$ 240 mil anualmente, para empresas do ramo de serviços e comércio com até 9 funcionários e para o setor de construção e industrial com até 19 funcionários. </w:t>
-      </w:r>
-    </w:p>
-    <w:p>
-      <w:pPr>
-        <w:pStyle w:val="NormalUBM"/>
-      </w:pPr>
-      <w:r>
-        <w:t>Essas microempresas estão desempenhando o seu papel significativo na economia brasileira, já que elas consistem em uma parcela significativa do mercado, entretanto, por outro lado, são vistas como um desafio às dificuldades econômicas e administrativas. Esse desempenho acontece, porque a microempresa pode formar uma saída trabalhista para um desempregado ou dona de casa, por exemplo. As atividades mais usadas nas microempresas são peças de artesanato, gastronomia e a consultoria profissional, ajudando no desenvolvimento das microempresas. Muitas das vezes a microempresa surge a partir do projeto de um empreendedor, trazendo várias vantagens para quem abre uma microempresa como: vantagens em licitações, menos burocracia e rapidez nas decisões, mas por outro lado é necessário ter muito cuidado com a parte financeira, tendo um bom controle da mesma para que o negócio prospere, organizando registros internos e melhorando o aspecto operacional.</w:t>
-      </w:r>
-    </w:p>
-    <w:p>
-      <w:pPr>
-        <w:pStyle w:val="NormalUBM"/>
-      </w:pPr>
-    </w:p>
-    <w:p>
-      <w:pPr>
-        <w:pStyle w:val="SubtituloUBM"/>
-      </w:pPr>
-      <w:bookmarkStart w:id="14" w:name="_Toc454840893"/>
-      <w:r>
-        <w:t>2.2. Definição da ISO</w:t>
-      </w:r>
-      <w:bookmarkEnd w:id="14"/>
     </w:p>
     <w:p>
       <w:pPr>
@@ -6425,14 +6393,14 @@
       <w:pPr>
         <w:pStyle w:val="SubtituloUBM"/>
       </w:pPr>
-      <w:bookmarkStart w:id="15" w:name="_Toc454840894"/>
+      <w:bookmarkStart w:id="14" w:name="_Toc454840894"/>
       <w:r>
         <w:t xml:space="preserve">2.3. </w:t>
       </w:r>
       <w:r>
         <w:t>O surgimento da ISO e a sua importância</w:t>
       </w:r>
-      <w:bookmarkEnd w:id="15"/>
+      <w:bookmarkEnd w:id="14"/>
     </w:p>
     <w:p>
       <w:pPr>
@@ -6458,17 +6426,12 @@
         <w:t xml:space="preserve"> Standards </w:t>
       </w:r>
       <w:proofErr w:type="spellStart"/>
-      <w:proofErr w:type="gramStart"/>
       <w:r>
         <w:t>Association</w:t>
       </w:r>
       <w:proofErr w:type="spellEnd"/>
       <w:r>
-        <w:t>(</w:t>
-      </w:r>
-      <w:proofErr w:type="gramEnd"/>
-      <w:r>
-        <w:t xml:space="preserve">CSA) Z299 voltada para o setor </w:t>
+        <w:t xml:space="preserve">(CSA) Z299 voltada para o setor </w:t>
       </w:r>
       <w:r>
         <w:t>petrolífero</w:t>
@@ -6851,11 +6814,11 @@
       <w:pPr>
         <w:pStyle w:val="SubtituloUBM"/>
       </w:pPr>
-      <w:bookmarkStart w:id="16" w:name="_Toc454840895"/>
+      <w:bookmarkStart w:id="15" w:name="_Toc454840895"/>
       <w:r>
         <w:t>2.1 SISTEMA DA QUALIDADE</w:t>
       </w:r>
-      <w:bookmarkEnd w:id="16"/>
+      <w:bookmarkEnd w:id="15"/>
     </w:p>
     <w:p>
       <w:pPr>
@@ -7111,16 +7074,11 @@
       <w:r>
         <w:t>Abordagem sistêmica para a gestão: Compreender, gerenciar e identificar os processos inter-relacionados com um sistema</w:t>
       </w:r>
-      <w:proofErr w:type="gramStart"/>
       <w:r>
         <w:t>,</w:t>
       </w:r>
       <w:r>
-        <w:t xml:space="preserve"> ajuda</w:t>
-      </w:r>
-      <w:proofErr w:type="gramEnd"/>
-      <w:r>
-        <w:t xml:space="preserve"> para a eficácia e eficiência de uma organização, na questão de atingir seus objetivos;</w:t>
+        <w:t xml:space="preserve"> ajuda para a eficácia e eficiência de uma organização, na questão de atingir seus objetivos;</w:t>
       </w:r>
     </w:p>
     <w:p>
@@ -7212,15 +7170,7 @@
       </w:r>
       <w:proofErr w:type="spellEnd"/>
       <w:r>
-        <w:t xml:space="preserve"> (2000), disse também que a qualidade desde a origem do homem, sempre esteve presente para sobreviver, pois, sempre estava preocupado com a qualidade dos alimentos que extraía da natureza. O homem passou a cuidar da qualidade daquilo que plantava e colhia, com a utilização da agricultura. Em questão de segurança e sobrevivência, preocupava com a qualidade das pedras selecionadas para fabricação de armas e ferramentas. A China foi a mais antiga nação a ter desenvolvido uma civilização. No século 21 </w:t>
-      </w:r>
-      <w:proofErr w:type="gramStart"/>
-      <w:r>
-        <w:t>a.C.</w:t>
-      </w:r>
-      <w:proofErr w:type="gramEnd"/>
-      <w:r>
-        <w:t xml:space="preserve">  já havia sido criado um </w:t>
+        <w:t xml:space="preserve"> (2000), disse também que a qualidade desde a origem do homem, sempre esteve presente para sobreviver, pois, sempre estava preocupado com a qualidade dos alimentos que extraía da natureza. O homem passou a cuidar da qualidade daquilo que plantava e colhia, com a utilização da agricultura. Em questão de segurança e sobrevivência, preocupava com a qualidade das pedras selecionadas para fabricação de armas e ferramentas. A China foi a mais antiga nação a ter desenvolvido uma civilização. No século 21 a.C.  já havia sido criado um </w:t>
       </w:r>
       <w:r>
         <w:lastRenderedPageBreak/>
@@ -7508,50 +7458,42 @@
         <w:t>de forma transparente as etapas necessárias para a</w:t>
       </w:r>
       <w:r>
+        <w:t xml:space="preserve"> implementação de um sistema de gestão da qualidade. De acordo com a alínea 4.1.a da ISO 9001 trata da necessidade da organização</w:t>
+      </w:r>
+      <w:r>
+        <w:t>,</w:t>
+      </w:r>
+      <w:r>
+        <w:t xml:space="preserve"> determinar </w:t>
+      </w:r>
+      <w:r>
+        <w:t>o</w:t>
+      </w:r>
+      <w:r>
+        <w:t xml:space="preserve">s processos necessários na parte </w:t>
+      </w:r>
+      <w:r>
+        <w:t>operacional</w:t>
+      </w:r>
+      <w:r>
         <w:t xml:space="preserve"> </w:t>
       </w:r>
-      <w:proofErr w:type="gramStart"/>
-      <w:r>
-        <w:t>implementação</w:t>
-      </w:r>
-      <w:proofErr w:type="gramEnd"/>
-      <w:r>
-        <w:t xml:space="preserve"> de um sistema de gestão da qualidade. De acordo com a alínea 4.1.a da ISO 9001 trata da necessidade da organização</w:t>
+      <w:r>
+        <w:t xml:space="preserve">da </w:t>
+      </w:r>
+      <w:r>
+        <w:t>gestão da qualidade, devendo ser feita de forma seletiva pela organização, buscando um foco em seu negócio. Esse requisito pode ser visto pela definição da unidade de negócio da empresa, quer dizer, a empresa deve</w:t>
+      </w:r>
+      <w:r>
+        <w:t xml:space="preserve"> definir sua unidade de negócio, </w:t>
+      </w:r>
+      <w:r>
+        <w:t>fornecedores</w:t>
       </w:r>
       <w:r>
         <w:t>,</w:t>
       </w:r>
       <w:r>
-        <w:t xml:space="preserve"> determinar </w:t>
-      </w:r>
-      <w:r>
-        <w:t>o</w:t>
-      </w:r>
-      <w:r>
-        <w:t xml:space="preserve">s processos necessários na parte </w:t>
-      </w:r>
-      <w:r>
-        <w:t>operacional</w:t>
-      </w:r>
-      <w:r>
-        <w:t xml:space="preserve"> </w:t>
-      </w:r>
-      <w:r>
-        <w:t xml:space="preserve">da </w:t>
-      </w:r>
-      <w:r>
-        <w:t>gestão da qualidade, devendo ser feita de forma seletiva pela organização, buscando um foco em seu negócio. Esse requisito pode ser visto pela definição da unidade de negócio da empresa, quer dizer, a empresa deve</w:t>
-      </w:r>
-      <w:r>
-        <w:t xml:space="preserve"> definir sua unidade de negócio, </w:t>
-      </w:r>
-      <w:r>
-        <w:t>fornecedores</w:t>
-      </w:r>
-      <w:r>
-        <w:t>,</w:t>
-      </w:r>
-      <w:r>
         <w:t xml:space="preserve"> insumos</w:t>
       </w:r>
       <w:r>
@@ -7593,11 +7535,11 @@
       <w:pPr>
         <w:pStyle w:val="SubtituloUBM"/>
       </w:pPr>
-      <w:bookmarkStart w:id="17" w:name="_Toc454840896"/>
+      <w:bookmarkStart w:id="16" w:name="_Toc454840896"/>
       <w:r>
         <w:t>2.3.1 GENERALIDADES</w:t>
       </w:r>
-      <w:bookmarkEnd w:id="17"/>
+      <w:bookmarkEnd w:id="16"/>
     </w:p>
     <w:p>
       <w:pPr>
@@ -7640,12 +7582,12 @@
       <w:pPr>
         <w:pStyle w:val="SubtituloUBM"/>
       </w:pPr>
-      <w:bookmarkStart w:id="18" w:name="_Toc454840897"/>
+      <w:bookmarkStart w:id="17" w:name="_Toc454840897"/>
       <w:r>
         <w:lastRenderedPageBreak/>
         <w:t>2.3.2 MANUAL DA QUALIDADE</w:t>
       </w:r>
-      <w:bookmarkEnd w:id="18"/>
+      <w:bookmarkEnd w:id="17"/>
     </w:p>
     <w:p>
       <w:pPr>
@@ -7688,15 +7630,7 @@
         <w:t xml:space="preserve">de forma com </w:t>
       </w:r>
       <w:r>
-        <w:t xml:space="preserve">que esses requisitos tenham sido agregados ao sistema de gestão da qualidade adotado na organização. O manual retrata o sistema de gestão da qualidade, auxiliando como uma referência para a </w:t>
-      </w:r>
-      <w:proofErr w:type="gramStart"/>
-      <w:r>
-        <w:t>implementação</w:t>
-      </w:r>
-      <w:proofErr w:type="gramEnd"/>
-      <w:r>
-        <w:t xml:space="preserve"> e manutenção, o seu formato é definido pela própria organização, </w:t>
+        <w:t xml:space="preserve">que esses requisitos tenham sido agregados ao sistema de gestão da qualidade adotado na organização. O manual retrata o sistema de gestão da qualidade, auxiliando como uma referência para a implementação e manutenção, o seu formato é definido pela própria organização, </w:t>
       </w:r>
       <w:r>
         <w:t>podendo</w:t>
@@ -7729,7 +7663,7 @@
     </w:p>
     <w:p>
       <w:pPr>
-        <w:pStyle w:val="PargrafodaLista"/>
+        <w:pStyle w:val="ListParagraph"/>
         <w:ind w:left="1440" w:firstLine="684"/>
         <w:rPr>
           <w:rFonts w:ascii="Arial" w:eastAsiaTheme="minorEastAsia" w:hAnsi="Arial"/>
@@ -7743,7 +7677,7 @@
         <w:pStyle w:val="Normal10UBM"/>
         <w:jc w:val="center"/>
       </w:pPr>
-      <w:bookmarkStart w:id="19" w:name="_Toc454837597"/>
+      <w:bookmarkStart w:id="18" w:name="_Toc454837597"/>
       <w:r>
         <w:rPr>
           <w:b/>
@@ -7790,11 +7724,11 @@
       <w:r>
         <w:t xml:space="preserve"> Diferenças</w:t>
       </w:r>
-      <w:bookmarkEnd w:id="19"/>
+      <w:bookmarkEnd w:id="18"/>
     </w:p>
     <w:tbl>
       <w:tblPr>
-        <w:tblStyle w:val="Tabelacomgrade"/>
+        <w:tblStyle w:val="TableGrid"/>
         <w:tblW w:w="0" w:type="auto"/>
         <w:jc w:val="center"/>
         <w:tblLook w:val="04A0" w:firstRow="1" w:lastRow="0" w:firstColumn="1" w:lastColumn="0" w:noHBand="0" w:noVBand="1"/>
@@ -7923,11 +7857,11 @@
       <w:pPr>
         <w:pStyle w:val="SubtituloUBM"/>
       </w:pPr>
-      <w:bookmarkStart w:id="20" w:name="_Toc454840898"/>
+      <w:bookmarkStart w:id="19" w:name="_Toc454840898"/>
       <w:r>
         <w:t>2.3.3 CONTROLE DE DOCUMENTOS</w:t>
       </w:r>
-      <w:bookmarkEnd w:id="20"/>
+      <w:bookmarkEnd w:id="19"/>
     </w:p>
     <w:p>
       <w:pPr>
@@ -7961,15 +7895,7 @@
         <w:t xml:space="preserve"> um proced</w:t>
       </w:r>
       <w:r>
-        <w:t>imento documentado para que o controle</w:t>
-      </w:r>
-      <w:proofErr w:type="gramStart"/>
-      <w:r>
-        <w:t xml:space="preserve">  </w:t>
-      </w:r>
-      <w:proofErr w:type="gramEnd"/>
-      <w:r>
-        <w:t>necessários seja seguido, como podemos ver abaixo</w:t>
+        <w:t>imento documentado para que o controle  necessários seja seguido, como podemos ver abaixo</w:t>
       </w:r>
       <w:r>
         <w:t>:</w:t>
@@ -8117,11 +8043,11 @@
       <w:pPr>
         <w:pStyle w:val="SubtituloUBM"/>
       </w:pPr>
-      <w:bookmarkStart w:id="21" w:name="_Toc454840899"/>
+      <w:bookmarkStart w:id="20" w:name="_Toc454840899"/>
       <w:r>
         <w:t>2.3.4 CONTROLE DE REGISTROS DA QUALIDADE</w:t>
       </w:r>
-      <w:bookmarkEnd w:id="21"/>
+      <w:bookmarkEnd w:id="20"/>
     </w:p>
     <w:p>
       <w:pPr>
@@ -8143,15 +8069,7 @@
         <w:t xml:space="preserve">precisam permanecer recuperáveis, legíveis e identificáveis, uma vez que servem para suprir evidências de conformidades com requisitos e da operação capaz do sistema de gestão da qualidade, com a necessidade de serem controlados.  </w:t>
       </w:r>
       <w:r>
-        <w:t xml:space="preserve">A </w:t>
-      </w:r>
-      <w:proofErr w:type="gramStart"/>
-      <w:r>
-        <w:t>implementação</w:t>
-      </w:r>
-      <w:proofErr w:type="gramEnd"/>
-      <w:r>
-        <w:t xml:space="preserve"> do requisito estabelece um procedimento documentado para definir os controles necessários, tais como: </w:t>
+        <w:t xml:space="preserve">A implementação do requisito estabelece um procedimento documentado para definir os controles necessários, tais como: </w:t>
       </w:r>
       <w:r>
         <w:t>i</w:t>
@@ -8192,7 +8110,7 @@
     </w:p>
     <w:p>
       <w:pPr>
-        <w:pStyle w:val="PargrafodaLista"/>
+        <w:pStyle w:val="ListParagraph"/>
         <w:rPr>
           <w:rFonts w:ascii="Arial" w:eastAsiaTheme="minorEastAsia" w:hAnsi="Arial"/>
           <w:sz w:val="24"/>
@@ -8204,37 +8122,32 @@
       <w:pPr>
         <w:pStyle w:val="SubtituloUBM"/>
       </w:pPr>
-      <w:bookmarkStart w:id="22" w:name="_Toc454840900"/>
-      <w:proofErr w:type="gramStart"/>
+      <w:bookmarkStart w:id="21" w:name="_Toc454840900"/>
       <w:r>
         <w:t xml:space="preserve">2.4 </w:t>
       </w:r>
       <w:r>
-        <w:t>RESPONSABILIDADE</w:t>
-      </w:r>
-      <w:proofErr w:type="gramEnd"/>
-      <w:r>
-        <w:t xml:space="preserve"> DA DIREÇÃO</w:t>
+        <w:t>RESPONSABILIDADE DA DIREÇÃO</w:t>
+      </w:r>
+      <w:bookmarkEnd w:id="21"/>
+    </w:p>
+    <w:p>
+      <w:pPr>
+        <w:pStyle w:val="SubtituloUBM"/>
+      </w:pPr>
+    </w:p>
+    <w:p>
+      <w:pPr>
+        <w:pStyle w:val="SubtituloUBM"/>
+      </w:pPr>
+      <w:bookmarkStart w:id="22" w:name="_Toc454840901"/>
+      <w:r>
+        <w:t>2.4.1 COMPROMETIMENTOS DA DIREÇÃO</w:t>
       </w:r>
       <w:bookmarkEnd w:id="22"/>
     </w:p>
     <w:p>
       <w:pPr>
-        <w:pStyle w:val="SubtituloUBM"/>
-      </w:pPr>
-    </w:p>
-    <w:p>
-      <w:pPr>
-        <w:pStyle w:val="SubtituloUBM"/>
-      </w:pPr>
-      <w:bookmarkStart w:id="23" w:name="_Toc454840901"/>
-      <w:r>
-        <w:t>2.4.1 COMPROMETIMENTOS DA DIREÇÃO</w:t>
-      </w:r>
-      <w:bookmarkEnd w:id="23"/>
-    </w:p>
-    <w:p>
-      <w:pPr>
         <w:pStyle w:val="NormalUBM"/>
       </w:pPr>
       <w:r>
@@ -8251,15 +8164,7 @@
       </w:r>
       <w:r>
         <w:lastRenderedPageBreak/>
-        <w:t xml:space="preserve">recursos, sendo necessário que a alta direção mostre comprometimento com a </w:t>
-      </w:r>
-      <w:proofErr w:type="gramStart"/>
-      <w:r>
-        <w:t>implementação</w:t>
-      </w:r>
-      <w:proofErr w:type="gramEnd"/>
-      <w:r>
-        <w:t xml:space="preserve"> e com as melhorias contínuas.</w:t>
+        <w:t>recursos, sendo necessário que a alta direção mostre comprometimento com a implementação e com as melhorias contínuas.</w:t>
       </w:r>
       <w:r>
         <w:t xml:space="preserve"> </w:t>
@@ -8311,15 +8216,7 @@
         <w:t>Mello (2009), afirma que esse requisito exige que a alta direção</w:t>
       </w:r>
       <w:r>
-        <w:t xml:space="preserve"> se certifique</w:t>
-      </w:r>
-      <w:proofErr w:type="gramStart"/>
-      <w:r>
-        <w:t xml:space="preserve">  </w:t>
-      </w:r>
-      <w:proofErr w:type="gramEnd"/>
-      <w:r>
-        <w:t>que as necessidades e os requisitos dos clientes estão sendo cumpridos e atendidos, de forma a aumentar a satisfação do cliente.</w:t>
+        <w:t xml:space="preserve"> se certifique  que as necessidades e os requisitos dos clientes estão sendo cumpridos e atendidos, de forma a aumentar a satisfação do cliente.</w:t>
       </w:r>
       <w:r>
         <w:t xml:space="preserve"> </w:t>
@@ -8514,15 +8411,7 @@
         <w:t xml:space="preserve"> organização pode </w:t>
       </w:r>
       <w:r>
-        <w:t xml:space="preserve">atender aos requisitos do produto </w:t>
-      </w:r>
-      <w:proofErr w:type="gramStart"/>
-      <w:r>
-        <w:t>à</w:t>
-      </w:r>
-      <w:proofErr w:type="gramEnd"/>
-      <w:r>
-        <w:t xml:space="preserve"> níveis adequados e relevantes através do desdobramento de diretrizes</w:t>
+        <w:t>atender aos requisitos do produto à níveis adequados e relevantes através do desdobramento de diretrizes</w:t>
       </w:r>
       <w:r>
         <w:t>,</w:t>
@@ -8567,7 +8456,7 @@
     </w:p>
     <w:p>
       <w:pPr>
-        <w:pStyle w:val="PargrafodaLista"/>
+        <w:pStyle w:val="ListParagraph"/>
         <w:numPr>
           <w:ilvl w:val="3"/>
           <w:numId w:val="25"/>
@@ -8613,883 +8502,749 @@
           <w:rFonts w:ascii="Arial" w:hAnsi="Arial"/>
           <w:szCs w:val="28"/>
         </w:rPr>
-        <w:t xml:space="preserve">para atender este requisito, a </w:t>
-      </w:r>
-      <w:proofErr w:type="gramStart"/>
-      <w:r>
+        <w:t>para atender este requisito, a implementação do planejamento da qualidade pode ser executada, através de um plano da qualidade do serviço e/ou produto. Este requisito também precisa garantir que apesar de toda e qualquer possível mudança que ocorra, a totalidade e integridade do sistema de gestão da qualidade será mantido.</w:t>
+      </w:r>
+    </w:p>
+    <w:p>
+      <w:pPr>
+        <w:pStyle w:val="SubtituloUBM"/>
+      </w:pPr>
+      <w:bookmarkStart w:id="23" w:name="_Toc454840902"/>
+      <w:r>
+        <w:lastRenderedPageBreak/>
+        <w:t>2.5 Responsabilidade, autoridade e comunicação</w:t>
+      </w:r>
+      <w:bookmarkEnd w:id="23"/>
+    </w:p>
+    <w:p>
+      <w:pPr>
+        <w:pStyle w:val="SubtituloUBM"/>
+      </w:pPr>
+      <w:bookmarkStart w:id="24" w:name="_Toc454840903"/>
+      <w:r>
+        <w:t>2.5.1 Responsabilidade e AUTORIDADE</w:t>
+      </w:r>
+      <w:bookmarkEnd w:id="24"/>
+    </w:p>
+    <w:p>
+      <w:pPr>
+        <w:pStyle w:val="SubtituloUBM"/>
+      </w:pPr>
+      <w:bookmarkStart w:id="25" w:name="_Toc454840904"/>
+      <w:r>
+        <w:t>2.5.2 Representante da direção</w:t>
+      </w:r>
+      <w:bookmarkEnd w:id="25"/>
+    </w:p>
+    <w:p>
+      <w:pPr>
+        <w:pStyle w:val="SubtituloUBM"/>
+      </w:pPr>
+      <w:bookmarkStart w:id="26" w:name="_Toc454840905"/>
+      <w:r>
+        <w:t>2.5.3 Comuniação Interna</w:t>
+      </w:r>
+      <w:bookmarkEnd w:id="26"/>
+    </w:p>
+    <w:p>
+      <w:pPr>
+        <w:pStyle w:val="SubtituloUBM"/>
+      </w:pPr>
+      <w:bookmarkStart w:id="27" w:name="_Toc454840906"/>
+      <w:r>
+        <w:t>2.6 Análise crítica pela direção</w:t>
+      </w:r>
+      <w:bookmarkEnd w:id="27"/>
+    </w:p>
+    <w:p>
+      <w:pPr>
+        <w:pStyle w:val="SubtituloUBM"/>
+      </w:pPr>
+      <w:bookmarkStart w:id="28" w:name="_Toc454840907"/>
+      <w:r>
+        <w:t>3 Gestão de Recursos</w:t>
+      </w:r>
+      <w:bookmarkEnd w:id="28"/>
+    </w:p>
+    <w:p>
+      <w:pPr>
+        <w:pStyle w:val="SubtituloUBM"/>
+      </w:pPr>
+      <w:bookmarkStart w:id="29" w:name="_Toc454840908"/>
+      <w:r>
+        <w:t>3.1 Provisão de Recursos</w:t>
+      </w:r>
+      <w:bookmarkEnd w:id="29"/>
+    </w:p>
+    <w:p>
+      <w:pPr>
+        <w:pStyle w:val="SubtituloUBM"/>
+      </w:pPr>
+      <w:bookmarkStart w:id="30" w:name="_Toc454840909"/>
+      <w:r>
+        <w:t>3.2 Recursos Humanos</w:t>
+      </w:r>
+      <w:bookmarkEnd w:id="30"/>
+    </w:p>
+    <w:p>
+      <w:pPr>
+        <w:pStyle w:val="SubtituloUBM"/>
+      </w:pPr>
+      <w:bookmarkStart w:id="31" w:name="_Toc454840910"/>
+      <w:r>
+        <w:t>3.2.2 Competência, treinamento e conscientização</w:t>
+      </w:r>
+      <w:bookmarkEnd w:id="31"/>
+    </w:p>
+    <w:p>
+      <w:pPr>
+        <w:pStyle w:val="SubtituloUBM"/>
+      </w:pPr>
+      <w:bookmarkStart w:id="32" w:name="_Toc454840911"/>
+      <w:r>
+        <w:t>3.2.3 INFRA-ESTRUTURA</w:t>
+      </w:r>
+      <w:bookmarkEnd w:id="32"/>
+    </w:p>
+    <w:p>
+      <w:pPr>
+        <w:pStyle w:val="SubtituloUBM"/>
+      </w:pPr>
+      <w:bookmarkStart w:id="33" w:name="_Toc454840912"/>
+      <w:r>
+        <w:t>3.2.4 Ambiente de trabalho</w:t>
+      </w:r>
+      <w:bookmarkEnd w:id="33"/>
+    </w:p>
+    <w:p>
+      <w:pPr>
+        <w:pStyle w:val="SubtituloUBM"/>
+      </w:pPr>
+      <w:bookmarkStart w:id="34" w:name="_Toc454840913"/>
+      <w:r>
+        <w:t>4 Realização do produto</w:t>
+      </w:r>
+      <w:bookmarkEnd w:id="34"/>
+    </w:p>
+    <w:p>
+      <w:pPr>
+        <w:pStyle w:val="SubtituloUBM"/>
+      </w:pPr>
+      <w:bookmarkStart w:id="35" w:name="_Toc454840914"/>
+      <w:r>
+        <w:t>4.1 Planejamento da realização do produto</w:t>
+      </w:r>
+      <w:bookmarkEnd w:id="35"/>
+    </w:p>
+    <w:p>
+      <w:pPr>
+        <w:pStyle w:val="SubtituloUBM"/>
+      </w:pPr>
+      <w:bookmarkStart w:id="36" w:name="_Toc454840915"/>
+      <w:r>
+        <w:t>4.2 processo relacionado a clientes</w:t>
+      </w:r>
+      <w:bookmarkEnd w:id="36"/>
+    </w:p>
+    <w:p>
+      <w:pPr>
+        <w:pStyle w:val="SubtituloUBM"/>
+      </w:pPr>
+      <w:bookmarkStart w:id="37" w:name="_Toc454840916"/>
+      <w:r>
+        <w:t xml:space="preserve">4.2.1 </w:t>
+      </w:r>
+      <w:r>
+        <w:t>determinação de requisito relacionados ao produto</w:t>
+      </w:r>
+      <w:bookmarkEnd w:id="37"/>
+    </w:p>
+    <w:p>
+      <w:pPr>
+        <w:pStyle w:val="SubtituloUBM"/>
+      </w:pPr>
+      <w:bookmarkStart w:id="38" w:name="_Toc454840917"/>
+      <w:r>
+        <w:t>4.2.2 Análise crítica dos requisitos relacionados ao produto</w:t>
+      </w:r>
+      <w:bookmarkEnd w:id="38"/>
+    </w:p>
+    <w:p>
+      <w:pPr>
+        <w:pStyle w:val="SubtituloUBM"/>
+      </w:pPr>
+      <w:bookmarkStart w:id="39" w:name="_Toc454840918"/>
+      <w:r>
+        <w:t>4.2.3 Comunicação com o cliente</w:t>
+      </w:r>
+      <w:bookmarkEnd w:id="39"/>
+    </w:p>
+    <w:p>
+      <w:pPr>
+        <w:pStyle w:val="SubtituloUBM"/>
+      </w:pPr>
+      <w:bookmarkStart w:id="40" w:name="_Toc454840919"/>
+      <w:r>
+        <w:t>4.3 Aquisição</w:t>
+      </w:r>
+      <w:bookmarkEnd w:id="40"/>
+    </w:p>
+    <w:p>
+      <w:pPr>
+        <w:pStyle w:val="SubtituloUBM"/>
+      </w:pPr>
+      <w:bookmarkStart w:id="41" w:name="_Toc454840920"/>
+      <w:r>
+        <w:t>4.3.1 Processo de Aquisição</w:t>
+      </w:r>
+      <w:bookmarkEnd w:id="41"/>
+    </w:p>
+    <w:p>
+      <w:pPr>
+        <w:pStyle w:val="SubtituloUBM"/>
+      </w:pPr>
+      <w:bookmarkStart w:id="42" w:name="_Toc454840921"/>
+      <w:r>
+        <w:t>4.3.2 Informação de aquisição</w:t>
+      </w:r>
+      <w:bookmarkEnd w:id="42"/>
+    </w:p>
+    <w:p>
+      <w:pPr>
+        <w:pStyle w:val="SubtituloUBM"/>
+      </w:pPr>
+      <w:bookmarkStart w:id="43" w:name="_Toc454840922"/>
+      <w:r>
+        <w:t>4.3.3 verificação do produto adiquirido</w:t>
+      </w:r>
+      <w:bookmarkEnd w:id="43"/>
+    </w:p>
+    <w:p>
+      <w:pPr>
+        <w:pStyle w:val="SubtituloUBM"/>
+      </w:pPr>
+      <w:bookmarkStart w:id="44" w:name="_Toc454840923"/>
+      <w:r>
+        <w:t>6 Medição, Análise e Melhoria</w:t>
+      </w:r>
+      <w:bookmarkEnd w:id="44"/>
+    </w:p>
+    <w:p>
+      <w:pPr>
+        <w:pStyle w:val="SubtituloUBM"/>
+      </w:pPr>
+      <w:bookmarkStart w:id="45" w:name="_Toc454840924"/>
+      <w:r>
+        <w:t>6.1 Monitoramento e medição</w:t>
+      </w:r>
+      <w:bookmarkEnd w:id="45"/>
+    </w:p>
+    <w:p>
+      <w:pPr>
+        <w:pStyle w:val="SubtituloUBM"/>
+      </w:pPr>
+      <w:bookmarkStart w:id="46" w:name="_Toc454840925"/>
+      <w:r>
+        <w:t>6.1.1 Satisfação do Cliente</w:t>
+      </w:r>
+      <w:bookmarkEnd w:id="46"/>
+    </w:p>
+    <w:p>
+      <w:pPr>
+        <w:pStyle w:val="SubtituloUBM"/>
+      </w:pPr>
+      <w:bookmarkStart w:id="47" w:name="_Toc454840926"/>
+      <w:r>
+        <w:t>6.1.2 Auditoria interna</w:t>
+      </w:r>
+      <w:bookmarkEnd w:id="47"/>
+    </w:p>
+    <w:p>
+      <w:pPr>
+        <w:pStyle w:val="SubtituloUBM"/>
+      </w:pPr>
+      <w:bookmarkStart w:id="48" w:name="_Toc454840927"/>
+      <w:r>
+        <w:t>6.1.3 Monitoramento e medição de processos</w:t>
+      </w:r>
+      <w:bookmarkEnd w:id="48"/>
+    </w:p>
+    <w:p>
+      <w:pPr>
+        <w:pStyle w:val="SubtituloUBM"/>
+      </w:pPr>
+      <w:bookmarkStart w:id="49" w:name="_Toc454840928"/>
+      <w:r>
+        <w:t>6.1.4 Monitoramento e Medição do produto</w:t>
+      </w:r>
+      <w:bookmarkEnd w:id="49"/>
+    </w:p>
+    <w:p>
+      <w:pPr>
+        <w:pStyle w:val="SubtituloUBM"/>
+      </w:pPr>
+      <w:bookmarkStart w:id="50" w:name="_Toc454840929"/>
+      <w:r>
+        <w:lastRenderedPageBreak/>
+        <w:t>6.2 Controle de produto não conforme</w:t>
+      </w:r>
+      <w:bookmarkEnd w:id="50"/>
+    </w:p>
+    <w:p>
+      <w:pPr>
+        <w:pStyle w:val="SubtituloUBM"/>
+      </w:pPr>
+      <w:bookmarkStart w:id="51" w:name="_Toc454840930"/>
+      <w:r>
+        <w:t>6.3 Análise de Dados</w:t>
+      </w:r>
+      <w:bookmarkEnd w:id="51"/>
+    </w:p>
+    <w:p>
+      <w:pPr>
+        <w:pStyle w:val="SubtituloUBM"/>
+      </w:pPr>
+      <w:bookmarkStart w:id="52" w:name="_Toc454840931"/>
+      <w:r>
+        <w:t>6.4 Melhoria</w:t>
+      </w:r>
+      <w:bookmarkEnd w:id="52"/>
+    </w:p>
+    <w:p>
+      <w:pPr>
+        <w:pStyle w:val="SubtituloUBM"/>
+      </w:pPr>
+      <w:bookmarkStart w:id="53" w:name="_Toc454840932"/>
+      <w:r>
+        <w:t>6.4.1 Melhoria contínua</w:t>
+      </w:r>
+      <w:bookmarkEnd w:id="53"/>
+    </w:p>
+    <w:p>
+      <w:pPr>
+        <w:pStyle w:val="SubtituloUBM"/>
+      </w:pPr>
+      <w:bookmarkStart w:id="54" w:name="_Toc454840933"/>
+      <w:r>
+        <w:t>6.4.2 Ação corretiva</w:t>
+      </w:r>
+      <w:bookmarkEnd w:id="54"/>
+    </w:p>
+    <w:p>
+      <w:pPr>
+        <w:pStyle w:val="SubtituloUBM"/>
+      </w:pPr>
+      <w:bookmarkStart w:id="55" w:name="_Toc454840934"/>
+      <w:r>
+        <w:t>6.4.3 Ação preventiva</w:t>
+      </w:r>
+      <w:bookmarkEnd w:id="55"/>
+      <w:r>
+        <w:t xml:space="preserve"> </w:t>
+      </w:r>
+    </w:p>
+    <w:p>
+      <w:pPr>
+        <w:pStyle w:val="SubtituloUBM"/>
+      </w:pPr>
+    </w:p>
+    <w:p>
+      <w:pPr>
+        <w:pStyle w:val="SubtituloUBM"/>
+      </w:pPr>
+      <w:r>
+        <w:t>7 METODOLOGIA</w:t>
+      </w:r>
+    </w:p>
+    <w:p>
+      <w:pPr>
+        <w:pStyle w:val="NormalUBM"/>
+      </w:pPr>
+      <w:r>
+        <w:t>A empresa criada em 2010 por dois estudantes, é uma empresa brasileira, localizada em Volta Redonda, interior do estado do Rio de Janeiro, inovadora e especializada em serviços relacionados ao Marketing Digital e desenvolvimento de sites e sistemas em nuvem. Após o crescimento da empresa outros serviços foram incorporados, como Criação de Identidade Visual, Sistemas e Consultoria de Marketing Digital.</w:t>
+      </w:r>
+    </w:p>
+    <w:p>
+      <w:pPr>
+        <w:pStyle w:val="NormalUBM"/>
+      </w:pPr>
+      <w:r>
+        <w:t xml:space="preserve">A metodologia escolhida e aplicada pela empresa </w:t>
+      </w:r>
+      <w:proofErr w:type="spellStart"/>
+      <w:r>
+        <w:t>React</w:t>
+      </w:r>
+      <w:proofErr w:type="spellEnd"/>
+      <w:r>
+        <w:t xml:space="preserve">, para a implementação da ISO 9001,com duração de 1 ano, foi a partir de cursos e consultores do SEBRAE, através de consultorias, workshops. A empresa desenvolveu um sistema interno para ajudar na implementação, assim como o ciclo PDCA, </w:t>
+      </w:r>
+      <w:proofErr w:type="spellStart"/>
+      <w:r>
+        <w:t>Kanban</w:t>
+      </w:r>
+      <w:proofErr w:type="spellEnd"/>
+      <w:r>
+        <w:t xml:space="preserve">, 5W2H, Benchmarking, Brainstorming, </w:t>
+      </w:r>
+      <w:proofErr w:type="spellStart"/>
+      <w:r>
+        <w:t>Check</w:t>
+      </w:r>
+      <w:proofErr w:type="spellEnd"/>
+      <w:r>
+        <w:t xml:space="preserve"> </w:t>
+      </w:r>
+      <w:proofErr w:type="spellStart"/>
+      <w:r>
+        <w:t>List</w:t>
+      </w:r>
+      <w:proofErr w:type="spellEnd"/>
+      <w:r>
+        <w:t xml:space="preserve"> e Diagrama de Ishikawa, ferramentas que já eram utilizadas pela empresa. A partir das reuniões feitas entre os consultores e os sócios da empresa o cronograma foi definido, para dar início ao processo de implementação da norma, como pode ser visto na figura(nº) abaixo.</w:t>
+      </w:r>
+    </w:p>
+    <w:p>
+      <w:pPr>
+        <w:pStyle w:val="NormalUBM"/>
+      </w:pPr>
+      <w:r>
+        <w:t xml:space="preserve">A empresa </w:t>
+      </w:r>
+      <w:proofErr w:type="spellStart"/>
+      <w:r>
+        <w:t>React</w:t>
+      </w:r>
+      <w:proofErr w:type="spellEnd"/>
+      <w:r>
+        <w:t xml:space="preserve"> se enquadra no conceito de micro empresa, uma vez que possui</w:t>
+      </w:r>
+      <w:r>
+        <w:t xml:space="preserve"> </w:t>
+      </w:r>
+      <w:r>
+        <w:t>ganhos inferiores a R$ 360.000,00, que tem como negócio o marketing digital e soluções</w:t>
+      </w:r>
+      <w:r>
+        <w:t xml:space="preserve"> </w:t>
+      </w:r>
+      <w:r>
+        <w:t>tecnológicas para a web, oferecendo produtos como consultoria em redes sociais, criação de</w:t>
+      </w:r>
+      <w:r>
+        <w:t xml:space="preserve"> </w:t>
+      </w:r>
+      <w:r>
+        <w:t>marca, criação de sites e desenvolvimento de sistemas, tendo como principais clientes</w:t>
+      </w:r>
+      <w:r>
+        <w:t xml:space="preserve">: </w:t>
+      </w:r>
+      <w:r>
+        <w:t>Federação das Câmaras de Dirigentes Lojistas do Rio de Janeiro (FCDL-RJ), Associação de</w:t>
+      </w:r>
+      <w:r>
+        <w:t xml:space="preserve"> </w:t>
+      </w:r>
+      <w:r>
+        <w:t xml:space="preserve">Visconde de Mauá, </w:t>
+      </w:r>
+      <w:proofErr w:type="spellStart"/>
+      <w:r>
+        <w:t>Radiocentro</w:t>
+      </w:r>
+      <w:proofErr w:type="spellEnd"/>
+      <w:r>
+        <w:t xml:space="preserve">, </w:t>
+      </w:r>
+      <w:proofErr w:type="spellStart"/>
+      <w:r>
+        <w:t>UniFOA</w:t>
+      </w:r>
+      <w:proofErr w:type="spellEnd"/>
+      <w:r>
+        <w:t xml:space="preserve">, VR System e KVG Engenharia, através de </w:t>
+      </w:r>
+      <w:proofErr w:type="spellStart"/>
+      <w:r>
+        <w:t>Facebook</w:t>
+      </w:r>
+      <w:proofErr w:type="spellEnd"/>
+      <w:r>
+        <w:t>,</w:t>
+      </w:r>
+      <w:r>
+        <w:t xml:space="preserve"> </w:t>
+      </w:r>
+      <w:r>
+        <w:t>OVH, AWS (</w:t>
+      </w:r>
+      <w:proofErr w:type="spellStart"/>
+      <w:r>
+        <w:t>Amazon</w:t>
+      </w:r>
+      <w:proofErr w:type="spellEnd"/>
+      <w:r>
+        <w:t xml:space="preserve"> Web Services), </w:t>
+      </w:r>
+      <w:r>
+        <w:t xml:space="preserve"> para implementar a ISO seguindo o cronograma e as</w:t>
+      </w:r>
+      <w:r>
+        <w:t xml:space="preserve"> etapas descritas abaixo, ganhando organização nos processos da empresa, reconhecimento no </w:t>
+      </w:r>
+      <w:r>
+        <w:lastRenderedPageBreak/>
+        <w:t xml:space="preserve">mercado, aumento da qualidade e maior satisfação por parte dos clientes e colaboradores. </w:t>
+      </w:r>
+    </w:p>
+    <w:p>
+      <w:pPr>
+        <w:pStyle w:val="NormalUBM"/>
+      </w:pPr>
+      <w:r>
+        <w:t>Em anexo (ANEXO I)</w:t>
+      </w:r>
+      <w:r>
+        <w:t xml:space="preserve"> o cronograma da imp</w:t>
+      </w:r>
+      <w:r>
+        <w:t>lementação seguida pela empresa.</w:t>
+      </w:r>
+    </w:p>
+    <w:p>
+      <w:pPr>
+        <w:pStyle w:val="NormalUBM"/>
+      </w:pPr>
+    </w:p>
+    <w:p>
+      <w:pPr>
+        <w:pStyle w:val="NormalUBM"/>
+      </w:pPr>
+    </w:p>
+    <w:p>
+      <w:pPr>
+        <w:pStyle w:val="NormalUBM"/>
+      </w:pPr>
+      <w:r>
+        <w:t>Etapas</w:t>
+      </w:r>
+    </w:p>
+    <w:p>
+      <w:pPr>
         <w:rPr>
           <w:rFonts w:ascii="Arial" w:hAnsi="Arial"/>
           <w:szCs w:val="28"/>
         </w:rPr>
-        <w:t>implementação</w:t>
-      </w:r>
-      <w:proofErr w:type="gramEnd"/>
-      <w:r>
+      </w:pPr>
+      <w:r>
+        <w:br w:type="page"/>
+      </w:r>
+    </w:p>
+    <w:p>
+      <w:pPr>
+        <w:pStyle w:val="SubtituloUBM"/>
+      </w:pPr>
+      <w:r>
+        <w:lastRenderedPageBreak/>
+        <w:t>8 ANEXOS</w:t>
+      </w:r>
+    </w:p>
+    <w:p>
+      <w:pPr>
+        <w:pStyle w:val="SubtituloUBM"/>
+      </w:pPr>
+      <w:r>
+        <w:t>8.1 Cronograma de implementação da iso 9001</w:t>
+      </w:r>
+    </w:p>
+    <w:p>
+      <w:pPr>
         <w:rPr>
           <w:rFonts w:ascii="Arial" w:hAnsi="Arial"/>
           <w:szCs w:val="28"/>
         </w:rPr>
-        <w:t xml:space="preserve"> do planejamento da qualidade pode ser executada, através de um plano da qualidade do serviço e/ou produto. Este requisito também precisa garantir que apesar de toda e qualquer possível mudança que ocorra, a totalidade e integridade do sistema de gestão da qualidade será mantido.</w:t>
-      </w:r>
-    </w:p>
-    <w:p>
-      <w:pPr>
-        <w:pStyle w:val="SubtituloUBM"/>
-      </w:pPr>
-      <w:bookmarkStart w:id="24" w:name="_Toc454840902"/>
-      <w:proofErr w:type="gramStart"/>
-      <w:r>
-        <w:lastRenderedPageBreak/>
-        <w:t>2.5 Responsabilidade</w:t>
-      </w:r>
-      <w:proofErr w:type="gramEnd"/>
-      <w:r>
-        <w:t>, autoridade e comunicação</w:t>
-      </w:r>
-      <w:bookmarkEnd w:id="24"/>
-    </w:p>
-    <w:p>
-      <w:pPr>
-        <w:pStyle w:val="SubtituloUBM"/>
-      </w:pPr>
-      <w:bookmarkStart w:id="25" w:name="_Toc454840903"/>
-      <w:r>
-        <w:t>2.5.1 Responsabilidade e AUTORIDADE</w:t>
-      </w:r>
-      <w:bookmarkEnd w:id="25"/>
-    </w:p>
-    <w:p>
-      <w:pPr>
-        <w:pStyle w:val="SubtituloUBM"/>
-      </w:pPr>
-      <w:bookmarkStart w:id="26" w:name="_Toc454840904"/>
-      <w:r>
-        <w:t>2.5.2 Representante da direção</w:t>
-      </w:r>
-      <w:bookmarkEnd w:id="26"/>
-    </w:p>
-    <w:p>
-      <w:pPr>
-        <w:pStyle w:val="SubtituloUBM"/>
-      </w:pPr>
-      <w:bookmarkStart w:id="27" w:name="_Toc454840905"/>
-      <w:r>
-        <w:t>2.5.3 Comuniação Interna</w:t>
-      </w:r>
-      <w:bookmarkEnd w:id="27"/>
-    </w:p>
-    <w:p>
-      <w:pPr>
-        <w:pStyle w:val="SubtituloUBM"/>
-      </w:pPr>
-      <w:bookmarkStart w:id="28" w:name="_Toc454840906"/>
-      <w:r>
-        <w:t>2.6 Análise crítica pela direção</w:t>
-      </w:r>
-      <w:bookmarkEnd w:id="28"/>
-    </w:p>
-    <w:p>
-      <w:pPr>
-        <w:pStyle w:val="SubtituloUBM"/>
-      </w:pPr>
-      <w:bookmarkStart w:id="29" w:name="_Toc454840907"/>
-      <w:r>
-        <w:t>3 Gestão de Recursos</w:t>
-      </w:r>
-      <w:bookmarkEnd w:id="29"/>
-    </w:p>
-    <w:p>
-      <w:pPr>
-        <w:pStyle w:val="SubtituloUBM"/>
-      </w:pPr>
-      <w:bookmarkStart w:id="30" w:name="_Toc454840908"/>
-      <w:r>
-        <w:t>3.1 Provisão de Recursos</w:t>
-      </w:r>
-      <w:bookmarkEnd w:id="30"/>
-    </w:p>
-    <w:p>
-      <w:pPr>
-        <w:pStyle w:val="SubtituloUBM"/>
-      </w:pPr>
-      <w:bookmarkStart w:id="31" w:name="_Toc454840909"/>
-      <w:r>
-        <w:t>3.2 Recursos Humanos</w:t>
-      </w:r>
-      <w:bookmarkEnd w:id="31"/>
-    </w:p>
-    <w:p>
-      <w:pPr>
-        <w:pStyle w:val="SubtituloUBM"/>
-      </w:pPr>
-      <w:bookmarkStart w:id="32" w:name="_Toc454840910"/>
-      <w:r>
-        <w:t>3.2.2 Competência, treinamento e conscientização</w:t>
-      </w:r>
-      <w:bookmarkEnd w:id="32"/>
-    </w:p>
-    <w:p>
-      <w:pPr>
-        <w:pStyle w:val="SubtituloUBM"/>
-      </w:pPr>
-      <w:bookmarkStart w:id="33" w:name="_Toc454840911"/>
-      <w:r>
-        <w:t>3.2.3 INFRA-ESTRUTURA</w:t>
-      </w:r>
-      <w:bookmarkEnd w:id="33"/>
-    </w:p>
-    <w:p>
-      <w:pPr>
-        <w:pStyle w:val="SubtituloUBM"/>
-      </w:pPr>
-      <w:bookmarkStart w:id="34" w:name="_Toc454840912"/>
-      <w:r>
-        <w:t>3.2.4 Ambiente de trabalho</w:t>
-      </w:r>
-      <w:bookmarkEnd w:id="34"/>
-    </w:p>
-    <w:p>
-      <w:pPr>
-        <w:pStyle w:val="SubtituloUBM"/>
-      </w:pPr>
-      <w:bookmarkStart w:id="35" w:name="_Toc454840913"/>
-      <w:r>
-        <w:t>4 Realização do produto</w:t>
-      </w:r>
-      <w:bookmarkEnd w:id="35"/>
-    </w:p>
-    <w:p>
-      <w:pPr>
-        <w:pStyle w:val="SubtituloUBM"/>
-      </w:pPr>
-      <w:bookmarkStart w:id="36" w:name="_Toc454840914"/>
-      <w:r>
-        <w:t>4.1 Planejamento da realização do produto</w:t>
-      </w:r>
-      <w:bookmarkEnd w:id="36"/>
-    </w:p>
-    <w:p>
-      <w:pPr>
-        <w:pStyle w:val="SubtituloUBM"/>
-      </w:pPr>
-      <w:bookmarkStart w:id="37" w:name="_Toc454840915"/>
-      <w:r>
-        <w:t>4.2 processo relacionado a clientes</w:t>
-      </w:r>
-      <w:bookmarkEnd w:id="37"/>
-    </w:p>
-    <w:p>
-      <w:pPr>
-        <w:pStyle w:val="SubtituloUBM"/>
-      </w:pPr>
-      <w:bookmarkStart w:id="38" w:name="_Toc454840916"/>
-      <w:r>
-        <w:t xml:space="preserve">4.2.1 </w:t>
-      </w:r>
-      <w:r>
-        <w:t>determinação de requisito relacionados ao produto</w:t>
-      </w:r>
-      <w:bookmarkEnd w:id="38"/>
-    </w:p>
-    <w:p>
-      <w:pPr>
-        <w:pStyle w:val="SubtituloUBM"/>
-      </w:pPr>
-      <w:bookmarkStart w:id="39" w:name="_Toc454840917"/>
-      <w:r>
-        <w:t>4.2.2 Análise crítica dos requisitos relacionados ao produto</w:t>
-      </w:r>
-      <w:bookmarkEnd w:id="39"/>
-    </w:p>
-    <w:p>
-      <w:pPr>
-        <w:pStyle w:val="SubtituloUBM"/>
-      </w:pPr>
-      <w:bookmarkStart w:id="40" w:name="_Toc454840918"/>
-      <w:r>
-        <w:t>4.2.3 Comunicação com o cliente</w:t>
-      </w:r>
-      <w:bookmarkEnd w:id="40"/>
-    </w:p>
-    <w:p>
-      <w:pPr>
-        <w:pStyle w:val="SubtituloUBM"/>
-      </w:pPr>
-      <w:bookmarkStart w:id="41" w:name="_Toc454840919"/>
-      <w:r>
-        <w:t>4.3 Aquisição</w:t>
-      </w:r>
-      <w:bookmarkEnd w:id="41"/>
-    </w:p>
-    <w:p>
-      <w:pPr>
-        <w:pStyle w:val="SubtituloUBM"/>
-      </w:pPr>
-      <w:bookmarkStart w:id="42" w:name="_Toc454840920"/>
-      <w:r>
-        <w:t>4.3.1 Processo de Aquisição</w:t>
-      </w:r>
-      <w:bookmarkEnd w:id="42"/>
-    </w:p>
-    <w:p>
-      <w:pPr>
-        <w:pStyle w:val="SubtituloUBM"/>
-      </w:pPr>
-      <w:bookmarkStart w:id="43" w:name="_Toc454840921"/>
-      <w:r>
-        <w:t>4.3.2 Informação de aquisição</w:t>
-      </w:r>
-      <w:bookmarkEnd w:id="43"/>
-    </w:p>
-    <w:p>
-      <w:pPr>
-        <w:pStyle w:val="SubtituloUBM"/>
-      </w:pPr>
-      <w:bookmarkStart w:id="44" w:name="_Toc454840922"/>
-      <w:r>
-        <w:t>4.3.3 verificação do produto adiquirido</w:t>
-      </w:r>
-      <w:bookmarkEnd w:id="44"/>
-    </w:p>
-    <w:p>
-      <w:pPr>
-        <w:pStyle w:val="SubtituloUBM"/>
-      </w:pPr>
-      <w:bookmarkStart w:id="45" w:name="_Toc454840923"/>
-      <w:r>
-        <w:t>6 Medição, Análise e Melhoria</w:t>
-      </w:r>
-      <w:bookmarkEnd w:id="45"/>
-    </w:p>
-    <w:p>
-      <w:pPr>
-        <w:pStyle w:val="SubtituloUBM"/>
-      </w:pPr>
-      <w:bookmarkStart w:id="46" w:name="_Toc454840924"/>
-      <w:r>
-        <w:t>6.1 Monitoramento e medição</w:t>
-      </w:r>
-      <w:bookmarkEnd w:id="46"/>
-    </w:p>
-    <w:p>
-      <w:pPr>
-        <w:pStyle w:val="SubtituloUBM"/>
-      </w:pPr>
-      <w:bookmarkStart w:id="47" w:name="_Toc454840925"/>
-      <w:r>
-        <w:t>6.1.1 Satisfação do Cliente</w:t>
-      </w:r>
-      <w:bookmarkEnd w:id="47"/>
-    </w:p>
-    <w:p>
-      <w:pPr>
-        <w:pStyle w:val="SubtituloUBM"/>
-      </w:pPr>
-      <w:bookmarkStart w:id="48" w:name="_Toc454840926"/>
-      <w:r>
-        <w:t>6.1.2 Auditoria interna</w:t>
-      </w:r>
-      <w:bookmarkEnd w:id="48"/>
-    </w:p>
-    <w:p>
-      <w:pPr>
-        <w:pStyle w:val="SubtituloUBM"/>
-      </w:pPr>
-      <w:bookmarkStart w:id="49" w:name="_Toc454840927"/>
-      <w:r>
-        <w:t>6.1.3 Monitoramento e medição de processos</w:t>
-      </w:r>
-      <w:bookmarkEnd w:id="49"/>
-    </w:p>
-    <w:p>
-      <w:pPr>
-        <w:pStyle w:val="SubtituloUBM"/>
-      </w:pPr>
-      <w:bookmarkStart w:id="50" w:name="_Toc454840928"/>
-      <w:r>
-        <w:t>6.1.4 Monitoramento e Medição do produto</w:t>
-      </w:r>
-      <w:bookmarkEnd w:id="50"/>
-    </w:p>
-    <w:p>
-      <w:pPr>
-        <w:pStyle w:val="SubtituloUBM"/>
-      </w:pPr>
-      <w:bookmarkStart w:id="51" w:name="_Toc454840929"/>
-      <w:r>
-        <w:lastRenderedPageBreak/>
-        <w:t>6.2 Controle de produto não conforme</w:t>
-      </w:r>
-      <w:bookmarkEnd w:id="51"/>
-    </w:p>
-    <w:p>
-      <w:pPr>
-        <w:pStyle w:val="SubtituloUBM"/>
-      </w:pPr>
-      <w:bookmarkStart w:id="52" w:name="_Toc454840930"/>
-      <w:r>
-        <w:t>6.3 Análise de Dados</w:t>
-      </w:r>
-      <w:bookmarkEnd w:id="52"/>
-    </w:p>
-    <w:p>
-      <w:pPr>
-        <w:pStyle w:val="SubtituloUBM"/>
-      </w:pPr>
-      <w:bookmarkStart w:id="53" w:name="_Toc454840931"/>
-      <w:r>
-        <w:t>6.4 Melhoria</w:t>
-      </w:r>
-      <w:bookmarkEnd w:id="53"/>
-    </w:p>
-    <w:p>
-      <w:pPr>
-        <w:pStyle w:val="SubtituloUBM"/>
-      </w:pPr>
-      <w:bookmarkStart w:id="54" w:name="_Toc454840932"/>
-      <w:r>
-        <w:t>6.4.1 Melhoria contínua</w:t>
-      </w:r>
-      <w:bookmarkEnd w:id="54"/>
-    </w:p>
-    <w:p>
-      <w:pPr>
-        <w:pStyle w:val="SubtituloUBM"/>
-      </w:pPr>
-      <w:bookmarkStart w:id="55" w:name="_Toc454840933"/>
-      <w:r>
-        <w:t>6.4.2 Ação corretiva</w:t>
-      </w:r>
-      <w:bookmarkEnd w:id="55"/>
-    </w:p>
-    <w:p>
-      <w:pPr>
-        <w:pStyle w:val="SubtituloUBM"/>
-      </w:pPr>
-      <w:bookmarkStart w:id="56" w:name="_Toc454840934"/>
-      <w:r>
-        <w:t>6.4.3 Ação preventiva</w:t>
-      </w:r>
-      <w:bookmarkEnd w:id="56"/>
-      <w:r>
-        <w:t xml:space="preserve"> </w:t>
-      </w:r>
-    </w:p>
-    <w:p>
-      <w:pPr>
-        <w:pStyle w:val="SubtituloUBM"/>
-      </w:pPr>
-    </w:p>
-    <w:p>
-      <w:pPr>
-        <w:pStyle w:val="SubtituloUBM"/>
-      </w:pPr>
-      <w:proofErr w:type="gramStart"/>
-      <w:r>
-        <w:t>7</w:t>
-      </w:r>
-      <w:proofErr w:type="gramEnd"/>
-      <w:r>
-        <w:t xml:space="preserve"> METODOLOGIA</w:t>
-      </w:r>
-    </w:p>
-    <w:p>
-      <w:pPr>
-        <w:shd w:val="clear" w:color="auto" w:fill="FFFFFF"/>
-        <w:ind w:firstLine="720"/>
+      </w:pPr>
+      <w:r>
+        <w:br w:type="page"/>
+      </w:r>
+    </w:p>
+    <w:p>
+      <w:pPr>
+        <w:pStyle w:val="NormalUBM"/>
+        <w:sectPr>
+          <w:pgSz w:w="11900" w:h="16820"/>
+          <w:pgMar w:top="1701" w:right="1134" w:bottom="1134" w:left="1701" w:header="709" w:footer="709" w:gutter="0"/>
+          <w:pgNumType w:start="1"/>
+          <w:cols w:space="708"/>
+          <w:docGrid w:linePitch="360"/>
+        </w:sectPr>
+      </w:pPr>
+    </w:p>
+    <w:p>
+      <w:pPr>
         <w:rPr>
           <w:rFonts w:ascii="Arial" w:hAnsi="Arial"/>
           <w:szCs w:val="28"/>
         </w:rPr>
       </w:pPr>
       <w:r>
+        <w:lastRenderedPageBreak/>
+        <w:drawing>
+          <wp:inline distT="0" distB="0" distL="0" distR="0" wp14:anchorId="0010BEB2" wp14:editId="5387733A">
+            <wp:extent cx="8878570" cy="5376685"/>
+            <wp:effectExtent l="0" t="0" r="11430" b="8255"/>
+            <wp:docPr id="46" name="Picture 46"/>
+            <wp:cNvGraphicFramePr>
+              <a:graphicFrameLocks xmlns:a="http://schemas.openxmlformats.org/drawingml/2006/main" noChangeAspect="1"/>
+            </wp:cNvGraphicFramePr>
+            <a:graphic xmlns:a="http://schemas.openxmlformats.org/drawingml/2006/main">
+              <a:graphicData uri="http://schemas.openxmlformats.org/drawingml/2006/picture">
+                <pic:pic xmlns:pic="http://schemas.openxmlformats.org/drawingml/2006/picture">
+                  <pic:nvPicPr>
+                    <pic:cNvPr id="0" name="Picture 46"/>
+                    <pic:cNvPicPr>
+                      <a:picLocks noChangeAspect="1" noChangeArrowheads="1"/>
+                    </pic:cNvPicPr>
+                  </pic:nvPicPr>
+                  <pic:blipFill>
+                    <a:blip r:embed="rId13">
+                      <a:extLst>
+                        <a:ext uri="{28A0092B-C50C-407E-A947-70E740481C1C}">
+                          <a14:useLocalDpi xmlns:a14="http://schemas.microsoft.com/office/drawing/2010/main" val="0"/>
+                        </a:ext>
+                      </a:extLst>
+                    </a:blip>
+                    <a:srcRect/>
+                    <a:stretch>
+                      <a:fillRect/>
+                    </a:stretch>
+                  </pic:blipFill>
+                  <pic:spPr bwMode="auto">
+                    <a:xfrm>
+                      <a:off x="0" y="0"/>
+                      <a:ext cx="8878570" cy="5376685"/>
+                    </a:xfrm>
+                    <a:prstGeom prst="rect">
+                      <a:avLst/>
+                    </a:prstGeom>
+                    <a:noFill/>
+                    <a:ln>
+                      <a:noFill/>
+                    </a:ln>
+                  </pic:spPr>
+                </pic:pic>
+              </a:graphicData>
+            </a:graphic>
+          </wp:inline>
+        </w:drawing>
+      </w:r>
+      <w:r>
+        <w:br w:type="page"/>
+      </w:r>
+    </w:p>
+    <w:p>
+      <w:pPr>
+        <w:pStyle w:val="NormalUBM"/>
+        <w:sectPr>
+          <w:pgSz w:w="16817" w:h="11901" w:orient="landscape"/>
+          <w:pgMar w:top="1134" w:right="1134" w:bottom="1701" w:left="1701" w:header="709" w:footer="709" w:gutter="0"/>
+          <w:pgNumType w:start="1"/>
+          <w:cols w:space="708"/>
+          <w:docGrid w:linePitch="360"/>
+          <w:printerSettings r:id="rId14"/>
+        </w:sectPr>
+      </w:pPr>
+    </w:p>
+    <w:p>
+      <w:pPr>
         <w:rPr>
           <w:rFonts w:ascii="Arial" w:hAnsi="Arial"/>
           <w:szCs w:val="28"/>
         </w:rPr>
-        <w:t>A empresa criada em 2010 por dois estudantes, é uma empresa brasileira, localizada em Volta Redonda, interior do estado do Rio de Janeiro, inovadora e especializada em serviços relacionados ao Marketing Digital e desenvolvimento de sites e sistemas em nuvem. Após o crescimento da empresa outros serviços foram incorporados, como Criação de Identidade Visual, Sistemas e Consultoria de Marketing Digital.</w:t>
-      </w:r>
-    </w:p>
-    <w:p>
-      <w:pPr>
-        <w:shd w:val="clear" w:color="auto" w:fill="FFFFFF"/>
-        <w:ind w:firstLine="720"/>
+      </w:pPr>
+      <w:r>
+        <w:lastRenderedPageBreak/>
+        <w:drawing>
+          <wp:inline distT="0" distB="0" distL="0" distR="0" wp14:anchorId="78716898" wp14:editId="139C890D">
+            <wp:extent cx="8878570" cy="5086759"/>
+            <wp:effectExtent l="0" t="0" r="11430" b="0"/>
+            <wp:docPr id="68" name="Picture 68"/>
+            <wp:cNvGraphicFramePr>
+              <a:graphicFrameLocks xmlns:a="http://schemas.openxmlformats.org/drawingml/2006/main" noChangeAspect="1"/>
+            </wp:cNvGraphicFramePr>
+            <a:graphic xmlns:a="http://schemas.openxmlformats.org/drawingml/2006/main">
+              <a:graphicData uri="http://schemas.openxmlformats.org/drawingml/2006/picture">
+                <pic:pic xmlns:pic="http://schemas.openxmlformats.org/drawingml/2006/picture">
+                  <pic:nvPicPr>
+                    <pic:cNvPr id="0" name="Picture 68"/>
+                    <pic:cNvPicPr>
+                      <a:picLocks noChangeAspect="1" noChangeArrowheads="1"/>
+                    </pic:cNvPicPr>
+                  </pic:nvPicPr>
+                  <pic:blipFill>
+                    <a:blip r:embed="rId15">
+                      <a:extLst>
+                        <a:ext uri="{28A0092B-C50C-407E-A947-70E740481C1C}">
+                          <a14:useLocalDpi xmlns:a14="http://schemas.microsoft.com/office/drawing/2010/main" val="0"/>
+                        </a:ext>
+                      </a:extLst>
+                    </a:blip>
+                    <a:srcRect/>
+                    <a:stretch>
+                      <a:fillRect/>
+                    </a:stretch>
+                  </pic:blipFill>
+                  <pic:spPr bwMode="auto">
+                    <a:xfrm>
+                      <a:off x="0" y="0"/>
+                      <a:ext cx="8878570" cy="5086759"/>
+                    </a:xfrm>
+                    <a:prstGeom prst="rect">
+                      <a:avLst/>
+                    </a:prstGeom>
+                    <a:noFill/>
+                    <a:ln>
+                      <a:noFill/>
+                    </a:ln>
+                  </pic:spPr>
+                </pic:pic>
+              </a:graphicData>
+            </a:graphic>
+          </wp:inline>
+        </w:drawing>
+      </w:r>
+      <w:bookmarkStart w:id="56" w:name="_GoBack"/>
+      <w:bookmarkEnd w:id="56"/>
+      <w:r>
+        <w:br w:type="page"/>
+      </w:r>
+    </w:p>
+    <w:p>
+      <w:pPr>
+        <w:pStyle w:val="NormalUBM"/>
+        <w:sectPr>
+          <w:type w:val="oddPage"/>
+          <w:pgSz w:w="16817" w:h="11901" w:orient="landscape"/>
+          <w:pgMar w:top="1134" w:right="1134" w:bottom="1701" w:left="1701" w:header="709" w:footer="709" w:gutter="0"/>
+          <w:pgNumType w:start="1"/>
+          <w:cols w:space="708"/>
+          <w:docGrid w:linePitch="360"/>
+          <w:printerSettings r:id="rId16"/>
+        </w:sectPr>
+      </w:pPr>
+    </w:p>
+    <w:p>
+      <w:pPr>
         <w:rPr>
           <w:rFonts w:ascii="Arial" w:hAnsi="Arial"/>
           <w:szCs w:val="28"/>
         </w:rPr>
       </w:pPr>
       <w:r>
-        <w:rPr>
-          <w:rFonts w:ascii="Arial" w:hAnsi="Arial"/>
-          <w:szCs w:val="28"/>
-        </w:rPr>
-        <w:t xml:space="preserve">A metodologia escolhida e aplicada pela empresa </w:t>
-      </w:r>
-      <w:proofErr w:type="spellStart"/>
-      <w:r>
-        <w:rPr>
-          <w:rFonts w:ascii="Arial" w:hAnsi="Arial"/>
-          <w:szCs w:val="28"/>
-        </w:rPr>
-        <w:t>React</w:t>
-      </w:r>
-      <w:proofErr w:type="spellEnd"/>
-      <w:r>
-        <w:rPr>
-          <w:rFonts w:ascii="Arial" w:hAnsi="Arial"/>
-          <w:szCs w:val="28"/>
-        </w:rPr>
-        <w:t xml:space="preserve">, para a implementação da ISO </w:t>
-      </w:r>
-      <w:proofErr w:type="gramStart"/>
-      <w:r>
-        <w:rPr>
-          <w:rFonts w:ascii="Arial" w:hAnsi="Arial"/>
-          <w:szCs w:val="28"/>
-        </w:rPr>
-        <w:t>9001,</w:t>
-      </w:r>
-      <w:proofErr w:type="gramEnd"/>
-      <w:r>
-        <w:rPr>
-          <w:rFonts w:ascii="Arial" w:hAnsi="Arial"/>
-          <w:szCs w:val="28"/>
-        </w:rPr>
-        <w:t xml:space="preserve">com duração de 1 ano, foi a partir de cursos e consultores do SEBRAE, através de consultorias, workshops. A empresa desenvolveu um sistema interno para ajudar na </w:t>
-      </w:r>
-      <w:proofErr w:type="gramStart"/>
-      <w:r>
-        <w:rPr>
-          <w:rFonts w:ascii="Arial" w:hAnsi="Arial"/>
-          <w:szCs w:val="28"/>
-        </w:rPr>
-        <w:t>implementação</w:t>
-      </w:r>
-      <w:proofErr w:type="gramEnd"/>
-      <w:r>
-        <w:rPr>
-          <w:rFonts w:ascii="Arial" w:hAnsi="Arial"/>
-          <w:szCs w:val="28"/>
-        </w:rPr>
-        <w:t xml:space="preserve">, assim como o ciclo PDCA, </w:t>
-      </w:r>
-      <w:proofErr w:type="spellStart"/>
-      <w:r>
-        <w:rPr>
-          <w:rFonts w:ascii="Arial" w:hAnsi="Arial"/>
-          <w:szCs w:val="28"/>
-        </w:rPr>
-        <w:t>Kanban</w:t>
-      </w:r>
-      <w:proofErr w:type="spellEnd"/>
-      <w:r>
-        <w:rPr>
-          <w:rFonts w:ascii="Arial" w:hAnsi="Arial"/>
-          <w:szCs w:val="28"/>
-        </w:rPr>
-        <w:t xml:space="preserve">, 5W2H, Benchmarking, Brainstorming, </w:t>
-      </w:r>
-      <w:proofErr w:type="spellStart"/>
-      <w:r>
-        <w:rPr>
-          <w:rFonts w:ascii="Arial" w:hAnsi="Arial"/>
-          <w:szCs w:val="28"/>
-        </w:rPr>
-        <w:t>Check</w:t>
-      </w:r>
-      <w:proofErr w:type="spellEnd"/>
-      <w:r>
-        <w:rPr>
-          <w:rFonts w:ascii="Arial" w:hAnsi="Arial"/>
-          <w:szCs w:val="28"/>
-        </w:rPr>
-        <w:t xml:space="preserve"> </w:t>
-      </w:r>
-      <w:proofErr w:type="spellStart"/>
-      <w:r>
-        <w:rPr>
-          <w:rFonts w:ascii="Arial" w:hAnsi="Arial"/>
-          <w:szCs w:val="28"/>
-        </w:rPr>
-        <w:t>List</w:t>
-      </w:r>
-      <w:proofErr w:type="spellEnd"/>
-      <w:r>
-        <w:rPr>
-          <w:rFonts w:ascii="Arial" w:hAnsi="Arial"/>
-          <w:szCs w:val="28"/>
-        </w:rPr>
-        <w:t xml:space="preserve"> e Diagrama de Ishikawa, ferramentas que já eram utilizadas pela empresa. A partir das reuniões feitas entre os consultores e os sócios da empresa o cronograma foi definido, para dar início ao processo de implementação da norma, como pode ser visto na </w:t>
-      </w:r>
-      <w:proofErr w:type="gramStart"/>
-      <w:r>
-        <w:rPr>
-          <w:rFonts w:ascii="Arial" w:hAnsi="Arial"/>
-          <w:szCs w:val="28"/>
-        </w:rPr>
-        <w:t>figura(</w:t>
-      </w:r>
-      <w:proofErr w:type="gramEnd"/>
-      <w:r>
-        <w:rPr>
-          <w:rFonts w:ascii="Arial" w:hAnsi="Arial"/>
-          <w:szCs w:val="28"/>
-        </w:rPr>
-        <w:t>nº) abaixo.</w:t>
-      </w:r>
-    </w:p>
-    <w:p>
-      <w:pPr>
-        <w:pStyle w:val="SemEspaamento"/>
-        <w:ind w:firstLine="720"/>
-        <w:rPr>
-          <w:rFonts w:ascii="Arial" w:eastAsiaTheme="minorEastAsia" w:hAnsi="Arial" w:cstheme="minorBidi"/>
-          <w:sz w:val="24"/>
-          <w:szCs w:val="28"/>
-        </w:rPr>
-      </w:pPr>
-      <w:r>
-        <w:rPr>
-          <w:rFonts w:ascii="Arial" w:eastAsiaTheme="minorEastAsia" w:hAnsi="Arial" w:cstheme="minorBidi"/>
-          <w:sz w:val="24"/>
-          <w:szCs w:val="28"/>
-        </w:rPr>
-        <w:t xml:space="preserve">A empresa </w:t>
-      </w:r>
-      <w:proofErr w:type="spellStart"/>
-      <w:r>
-        <w:rPr>
-          <w:rFonts w:ascii="Arial" w:eastAsiaTheme="minorEastAsia" w:hAnsi="Arial" w:cstheme="minorBidi"/>
-          <w:sz w:val="24"/>
-          <w:szCs w:val="28"/>
-        </w:rPr>
-        <w:t>React</w:t>
-      </w:r>
-      <w:proofErr w:type="spellEnd"/>
-      <w:r>
-        <w:rPr>
-          <w:rFonts w:ascii="Arial" w:eastAsiaTheme="minorEastAsia" w:hAnsi="Arial" w:cstheme="minorBidi"/>
-          <w:sz w:val="24"/>
-          <w:szCs w:val="28"/>
-        </w:rPr>
-        <w:t xml:space="preserve"> se enquadra no conceito de micro empresa, uma vez que possui</w:t>
-      </w:r>
-      <w:r>
-        <w:rPr>
-          <w:rFonts w:ascii="Arial" w:eastAsiaTheme="minorEastAsia" w:hAnsi="Arial" w:cstheme="minorBidi"/>
-          <w:sz w:val="24"/>
-          <w:szCs w:val="28"/>
-        </w:rPr>
-        <w:t xml:space="preserve"> </w:t>
-      </w:r>
-      <w:r>
-        <w:rPr>
-          <w:rFonts w:ascii="Arial" w:eastAsiaTheme="minorEastAsia" w:hAnsi="Arial" w:cstheme="minorBidi"/>
-          <w:sz w:val="24"/>
-          <w:szCs w:val="28"/>
-        </w:rPr>
-        <w:t>ganhos inferiores a R$ 360.000,00, que tem como negócio o marketing digital e soluções</w:t>
-      </w:r>
-      <w:r>
-        <w:rPr>
-          <w:rFonts w:ascii="Arial" w:eastAsiaTheme="minorEastAsia" w:hAnsi="Arial" w:cstheme="minorBidi"/>
-          <w:sz w:val="24"/>
-          <w:szCs w:val="28"/>
-        </w:rPr>
-        <w:t xml:space="preserve"> </w:t>
-      </w:r>
-      <w:r>
-        <w:rPr>
-          <w:rFonts w:ascii="Arial" w:eastAsiaTheme="minorEastAsia" w:hAnsi="Arial" w:cstheme="minorBidi"/>
-          <w:sz w:val="24"/>
-          <w:szCs w:val="28"/>
-        </w:rPr>
-        <w:t>tecnológicas para a web, oferecendo produtos como consultoria em redes sociais, criação de</w:t>
-      </w:r>
-      <w:r>
-        <w:rPr>
-          <w:rFonts w:ascii="Arial" w:eastAsiaTheme="minorEastAsia" w:hAnsi="Arial" w:cstheme="minorBidi"/>
-          <w:sz w:val="24"/>
-          <w:szCs w:val="28"/>
-        </w:rPr>
-        <w:t xml:space="preserve"> </w:t>
-      </w:r>
-      <w:r>
-        <w:rPr>
-          <w:rFonts w:ascii="Arial" w:eastAsiaTheme="minorEastAsia" w:hAnsi="Arial" w:cstheme="minorBidi"/>
-          <w:sz w:val="24"/>
-          <w:szCs w:val="28"/>
-        </w:rPr>
-        <w:t>marca, criação de sites e desenvolvimento de sistemas, tendo como principais clientes</w:t>
-      </w:r>
-      <w:r>
-        <w:rPr>
-          <w:rFonts w:ascii="Arial" w:eastAsiaTheme="minorEastAsia" w:hAnsi="Arial" w:cstheme="minorBidi"/>
-          <w:sz w:val="24"/>
-          <w:szCs w:val="28"/>
-        </w:rPr>
-        <w:t xml:space="preserve">: </w:t>
-      </w:r>
-      <w:r>
-        <w:rPr>
-          <w:rFonts w:ascii="Arial" w:eastAsiaTheme="minorEastAsia" w:hAnsi="Arial" w:cstheme="minorBidi"/>
-          <w:sz w:val="24"/>
-          <w:szCs w:val="28"/>
-        </w:rPr>
-        <w:t>Federação das Câmaras de Dirigentes Lojistas do Rio de Janeiro (FCDL-RJ), Associação de</w:t>
-      </w:r>
-      <w:r>
-        <w:rPr>
-          <w:rFonts w:ascii="Arial" w:eastAsiaTheme="minorEastAsia" w:hAnsi="Arial" w:cstheme="minorBidi"/>
-          <w:sz w:val="24"/>
-          <w:szCs w:val="28"/>
-        </w:rPr>
-        <w:t xml:space="preserve"> </w:t>
-      </w:r>
-      <w:r>
-        <w:rPr>
-          <w:rFonts w:ascii="Arial" w:eastAsiaTheme="minorEastAsia" w:hAnsi="Arial" w:cstheme="minorBidi"/>
-          <w:sz w:val="24"/>
-          <w:szCs w:val="28"/>
-        </w:rPr>
-        <w:t xml:space="preserve">Visconde de Mauá, </w:t>
-      </w:r>
-      <w:proofErr w:type="spellStart"/>
-      <w:r>
-        <w:rPr>
-          <w:rFonts w:ascii="Arial" w:eastAsiaTheme="minorEastAsia" w:hAnsi="Arial" w:cstheme="minorBidi"/>
-          <w:sz w:val="24"/>
-          <w:szCs w:val="28"/>
-        </w:rPr>
-        <w:t>Radiocentro</w:t>
-      </w:r>
-      <w:proofErr w:type="spellEnd"/>
-      <w:r>
-        <w:rPr>
-          <w:rFonts w:ascii="Arial" w:eastAsiaTheme="minorEastAsia" w:hAnsi="Arial" w:cstheme="minorBidi"/>
-          <w:sz w:val="24"/>
-          <w:szCs w:val="28"/>
-        </w:rPr>
-        <w:t xml:space="preserve">, </w:t>
-      </w:r>
-      <w:proofErr w:type="spellStart"/>
-      <w:proofErr w:type="gramStart"/>
-      <w:r>
-        <w:rPr>
-          <w:rFonts w:ascii="Arial" w:eastAsiaTheme="minorEastAsia" w:hAnsi="Arial" w:cstheme="minorBidi"/>
-          <w:sz w:val="24"/>
-          <w:szCs w:val="28"/>
-        </w:rPr>
-        <w:t>UniFOA</w:t>
-      </w:r>
-      <w:proofErr w:type="spellEnd"/>
-      <w:proofErr w:type="gramEnd"/>
-      <w:r>
-        <w:rPr>
-          <w:rFonts w:ascii="Arial" w:eastAsiaTheme="minorEastAsia" w:hAnsi="Arial" w:cstheme="minorBidi"/>
-          <w:sz w:val="24"/>
-          <w:szCs w:val="28"/>
-        </w:rPr>
-        <w:t xml:space="preserve">, VR System e KVG Engenharia, através de </w:t>
-      </w:r>
-      <w:proofErr w:type="spellStart"/>
-      <w:r>
-        <w:rPr>
-          <w:rFonts w:ascii="Arial" w:eastAsiaTheme="minorEastAsia" w:hAnsi="Arial" w:cstheme="minorBidi"/>
-          <w:sz w:val="24"/>
-          <w:szCs w:val="28"/>
-        </w:rPr>
-        <w:t>Facebook</w:t>
-      </w:r>
-      <w:proofErr w:type="spellEnd"/>
-      <w:r>
-        <w:rPr>
-          <w:rFonts w:ascii="Arial" w:eastAsiaTheme="minorEastAsia" w:hAnsi="Arial" w:cstheme="minorBidi"/>
-          <w:sz w:val="24"/>
-          <w:szCs w:val="28"/>
-        </w:rPr>
-        <w:t>,</w:t>
-      </w:r>
-      <w:r>
-        <w:rPr>
-          <w:rFonts w:ascii="Arial" w:eastAsiaTheme="minorEastAsia" w:hAnsi="Arial" w:cstheme="minorBidi"/>
-          <w:sz w:val="24"/>
-          <w:szCs w:val="28"/>
-        </w:rPr>
-        <w:t xml:space="preserve"> </w:t>
-      </w:r>
-      <w:r>
-        <w:rPr>
-          <w:rFonts w:ascii="Arial" w:eastAsiaTheme="minorEastAsia" w:hAnsi="Arial" w:cstheme="minorBidi"/>
-          <w:sz w:val="24"/>
-          <w:szCs w:val="28"/>
-        </w:rPr>
-        <w:t>OVH, AWS (</w:t>
-      </w:r>
-      <w:proofErr w:type="spellStart"/>
-      <w:r>
-        <w:rPr>
-          <w:rFonts w:ascii="Arial" w:eastAsiaTheme="minorEastAsia" w:hAnsi="Arial" w:cstheme="minorBidi"/>
-          <w:sz w:val="24"/>
-          <w:szCs w:val="28"/>
-        </w:rPr>
-        <w:t>Amazon</w:t>
-      </w:r>
-      <w:proofErr w:type="spellEnd"/>
-      <w:r>
-        <w:rPr>
-          <w:rFonts w:ascii="Arial" w:eastAsiaTheme="minorEastAsia" w:hAnsi="Arial" w:cstheme="minorBidi"/>
-          <w:sz w:val="24"/>
-          <w:szCs w:val="28"/>
-        </w:rPr>
-        <w:t xml:space="preserve"> Web Services), </w:t>
-      </w:r>
-      <w:r>
-        <w:rPr>
-          <w:rFonts w:ascii="Arial" w:eastAsiaTheme="minorEastAsia" w:hAnsi="Arial" w:cstheme="minorBidi"/>
-          <w:sz w:val="24"/>
-          <w:szCs w:val="28"/>
-        </w:rPr>
-        <w:t xml:space="preserve"> para implementar a ISO seguindo o cronograma e as</w:t>
-      </w:r>
-      <w:r>
-        <w:rPr>
-          <w:rFonts w:ascii="Arial" w:eastAsiaTheme="minorEastAsia" w:hAnsi="Arial" w:cstheme="minorBidi"/>
-          <w:sz w:val="24"/>
-          <w:szCs w:val="28"/>
-        </w:rPr>
-        <w:t xml:space="preserve"> etapas descritas abaixo, ganhando organização nos processos da empresa, reconhecimento no mercado, aumento da qualidade e maior satisfação por parte dos clientes e colaboradores. </w:t>
-      </w:r>
-    </w:p>
-    <w:p>
-      <w:pPr>
-        <w:pStyle w:val="SemEspaamento"/>
-        <w:rPr>
-          <w:rFonts w:ascii="Arial" w:eastAsiaTheme="minorEastAsia" w:hAnsi="Arial" w:cstheme="minorBidi"/>
-          <w:sz w:val="24"/>
-          <w:szCs w:val="28"/>
-        </w:rPr>
-      </w:pPr>
-      <w:r>
-        <w:rPr>
-          <w:rFonts w:ascii="Arial" w:eastAsiaTheme="minorEastAsia" w:hAnsi="Arial" w:cstheme="minorBidi"/>
-          <w:sz w:val="24"/>
-          <w:szCs w:val="28"/>
-        </w:rPr>
-        <w:t xml:space="preserve">Segue abaixo o cronograma da </w:t>
-      </w:r>
-      <w:proofErr w:type="gramStart"/>
-      <w:r>
-        <w:rPr>
-          <w:rFonts w:ascii="Arial" w:eastAsiaTheme="minorEastAsia" w:hAnsi="Arial" w:cstheme="minorBidi"/>
-          <w:sz w:val="24"/>
-          <w:szCs w:val="28"/>
-        </w:rPr>
-        <w:t>implementação</w:t>
-      </w:r>
-      <w:proofErr w:type="gramEnd"/>
-      <w:r>
-        <w:rPr>
-          <w:rFonts w:ascii="Arial" w:eastAsiaTheme="minorEastAsia" w:hAnsi="Arial" w:cstheme="minorBidi"/>
-          <w:sz w:val="24"/>
-          <w:szCs w:val="28"/>
-        </w:rPr>
-        <w:t xml:space="preserve"> seguida pela empresa:</w:t>
-      </w:r>
-    </w:p>
-    <w:p>
-      <w:pPr>
-        <w:pStyle w:val="SemEspaamento"/>
-        <w:rPr>
-          <w:rFonts w:ascii="Arial" w:eastAsiaTheme="minorEastAsia" w:hAnsi="Arial" w:cstheme="minorBidi"/>
-          <w:sz w:val="24"/>
-          <w:szCs w:val="28"/>
-        </w:rPr>
-      </w:pPr>
-    </w:p>
-    <w:p>
-      <w:pPr>
-        <w:rPr>
-          <w:rFonts w:ascii="Arial" w:hAnsi="Arial"/>
-          <w:szCs w:val="28"/>
-        </w:rPr>
-      </w:pPr>
-      <w:r>
-        <w:rPr>
-          <w:rFonts w:ascii="Arial" w:hAnsi="Arial"/>
-          <w:szCs w:val="28"/>
-        </w:rPr>
-        <w:t>Cronograma</w:t>
-      </w:r>
-    </w:p>
-    <w:p>
-      <w:pPr>
-        <w:rPr>
-          <w:rFonts w:ascii="Arial" w:hAnsi="Arial"/>
-          <w:szCs w:val="28"/>
-        </w:rPr>
-      </w:pPr>
-    </w:p>
-    <w:p>
-      <w:pPr>
-        <w:rPr>
-          <w:rFonts w:ascii="Arial" w:hAnsi="Arial"/>
-          <w:szCs w:val="28"/>
-        </w:rPr>
-      </w:pPr>
-      <w:r>
-        <w:rPr>
-          <w:rFonts w:ascii="Arial" w:hAnsi="Arial"/>
-          <w:szCs w:val="28"/>
-        </w:rPr>
-        <w:t>Etapas</w:t>
-      </w:r>
-    </w:p>
-    <w:p>
-      <w:pPr>
-        <w:pStyle w:val="SubtituloUBM"/>
-        <w:rPr>
-          <w:rFonts w:eastAsiaTheme="minorEastAsia" w:cstheme="minorBidi"/>
-          <w:bCs w:val="0"/>
-          <w:caps w:val="0"/>
-          <w:sz w:val="24"/>
-          <w:szCs w:val="28"/>
-        </w:rPr>
-      </w:pPr>
-    </w:p>
-    <w:p>
-      <w:pPr>
-        <w:pStyle w:val="SubtituloUBM"/>
-        <w:rPr>
-          <w:rFonts w:eastAsiaTheme="minorEastAsia" w:cstheme="minorBidi"/>
-          <w:bCs w:val="0"/>
-          <w:caps w:val="0"/>
-          <w:sz w:val="24"/>
-          <w:szCs w:val="28"/>
-        </w:rPr>
-      </w:pPr>
-    </w:p>
-    <w:p>
-      <w:pPr>
-        <w:pStyle w:val="SubtituloUBM"/>
-      </w:pPr>
-    </w:p>
-    <w:p>
-      <w:pPr>
-        <w:rPr>
-          <w:rFonts w:ascii="Arial" w:hAnsi="Arial"/>
-          <w:szCs w:val="28"/>
-        </w:rPr>
-      </w:pPr>
-    </w:p>
-    <w:p>
-      <w:pPr>
-        <w:rPr>
-          <w:rFonts w:ascii="Arial" w:hAnsi="Arial"/>
-          <w:szCs w:val="28"/>
-        </w:rPr>
-      </w:pPr>
+        <w:lastRenderedPageBreak/>
+        <w:br w:type="page"/>
+      </w:r>
     </w:p>
     <w:p>
       <w:pPr>
@@ -9497,18 +9252,19 @@
       </w:pPr>
     </w:p>
     <w:sectPr>
-      <w:pgSz w:w="11900" w:h="16820"/>
+      <w:pgSz w:w="11901" w:h="16817"/>
       <w:pgMar w:top="1701" w:right="1134" w:bottom="1134" w:left="1701" w:header="709" w:footer="709" w:gutter="0"/>
       <w:pgNumType w:start="1"/>
       <w:cols w:space="708"/>
       <w:docGrid w:linePitch="360"/>
+      <w:printerSettings r:id="rId17"/>
     </w:sectPr>
   </w:body>
 </w:document>
 </file>
 
 <file path=word/endnotes.xml><?xml version="1.0" encoding="utf-8"?>
-<w:endnotes xmlns:wpc="http://schemas.microsoft.com/office/word/2010/wordprocessingCanvas" xmlns:mc="http://schemas.openxmlformats.org/markup-compatibility/2006" xmlns:o="urn:schemas-microsoft-com:office:office" xmlns:r="http://schemas.openxmlformats.org/officeDocument/2006/relationships" xmlns:m="http://schemas.openxmlformats.org/officeDocument/2006/math" xmlns:v="urn:schemas-microsoft-com:vml" xmlns:wp14="http://schemas.microsoft.com/office/word/2010/wordprocessingDrawing" xmlns:wp="http://schemas.openxmlformats.org/drawingml/2006/wordprocessingDrawing" xmlns:w10="urn:schemas-microsoft-com:office:word" xmlns:w="http://schemas.openxmlformats.org/wordprocessingml/2006/main" xmlns:w14="http://schemas.microsoft.com/office/word/2010/wordml" xmlns:wpg="http://schemas.microsoft.com/office/word/2010/wordprocessingGroup" xmlns:wpi="http://schemas.microsoft.com/office/word/2010/wordprocessingInk" xmlns:wne="http://schemas.microsoft.com/office/word/2006/wordml" xmlns:wps="http://schemas.microsoft.com/office/word/2010/wordprocessingShape" mc:Ignorable="w14 wp14">
+<w:endnotes xmlns:wpc="http://schemas.microsoft.com/office/word/2010/wordprocessingCanvas" xmlns:mo="http://schemas.microsoft.com/office/mac/office/2008/main" xmlns:mc="http://schemas.openxmlformats.org/markup-compatibility/2006" xmlns:mv="urn:schemas-microsoft-com:mac:vml" xmlns:o="urn:schemas-microsoft-com:office:office" xmlns:r="http://schemas.openxmlformats.org/officeDocument/2006/relationships" xmlns:m="http://schemas.openxmlformats.org/officeDocument/2006/math" xmlns:v="urn:schemas-microsoft-com:vml" xmlns:wp14="http://schemas.microsoft.com/office/word/2010/wordprocessingDrawing" xmlns:wp="http://schemas.openxmlformats.org/drawingml/2006/wordprocessingDrawing" xmlns:w10="urn:schemas-microsoft-com:office:word" xmlns:w="http://schemas.openxmlformats.org/wordprocessingml/2006/main" xmlns:w14="http://schemas.microsoft.com/office/word/2010/wordml" xmlns:wpg="http://schemas.microsoft.com/office/word/2010/wordprocessingGroup" xmlns:wpi="http://schemas.microsoft.com/office/word/2010/wordprocessingInk" xmlns:wne="http://schemas.microsoft.com/office/word/2006/wordml" xmlns:wps="http://schemas.microsoft.com/office/word/2010/wordprocessingShape" mc:Ignorable="w14 wp14">
   <w:endnote w:type="separator" w:id="-1">
     <w:p>
       <w:r>
@@ -9527,37 +9283,37 @@
 </file>
 
 <file path=word/footer1.xml><?xml version="1.0" encoding="utf-8"?>
-<w:ftr xmlns:wpc="http://schemas.microsoft.com/office/word/2010/wordprocessingCanvas" xmlns:mc="http://schemas.openxmlformats.org/markup-compatibility/2006" xmlns:o="urn:schemas-microsoft-com:office:office" xmlns:r="http://schemas.openxmlformats.org/officeDocument/2006/relationships" xmlns:m="http://schemas.openxmlformats.org/officeDocument/2006/math" xmlns:v="urn:schemas-microsoft-com:vml" xmlns:wp14="http://schemas.microsoft.com/office/word/2010/wordprocessingDrawing" xmlns:wp="http://schemas.openxmlformats.org/drawingml/2006/wordprocessingDrawing" xmlns:w10="urn:schemas-microsoft-com:office:word" xmlns:w="http://schemas.openxmlformats.org/wordprocessingml/2006/main" xmlns:w14="http://schemas.microsoft.com/office/word/2010/wordml" xmlns:wpg="http://schemas.microsoft.com/office/word/2010/wordprocessingGroup" xmlns:wpi="http://schemas.microsoft.com/office/word/2010/wordprocessingInk" xmlns:wne="http://schemas.microsoft.com/office/word/2006/wordml" xmlns:wps="http://schemas.microsoft.com/office/word/2010/wordprocessingShape" mc:Ignorable="w14 wp14">
+<w:ftr xmlns:wpc="http://schemas.microsoft.com/office/word/2010/wordprocessingCanvas" xmlns:mo="http://schemas.microsoft.com/office/mac/office/2008/main" xmlns:mc="http://schemas.openxmlformats.org/markup-compatibility/2006" xmlns:mv="urn:schemas-microsoft-com:mac:vml" xmlns:o="urn:schemas-microsoft-com:office:office" xmlns:r="http://schemas.openxmlformats.org/officeDocument/2006/relationships" xmlns:m="http://schemas.openxmlformats.org/officeDocument/2006/math" xmlns:v="urn:schemas-microsoft-com:vml" xmlns:wp14="http://schemas.microsoft.com/office/word/2010/wordprocessingDrawing" xmlns:wp="http://schemas.openxmlformats.org/drawingml/2006/wordprocessingDrawing" xmlns:w10="urn:schemas-microsoft-com:office:word" xmlns:w="http://schemas.openxmlformats.org/wordprocessingml/2006/main" xmlns:w14="http://schemas.microsoft.com/office/word/2010/wordml" xmlns:wpg="http://schemas.microsoft.com/office/word/2010/wordprocessingGroup" xmlns:wpi="http://schemas.microsoft.com/office/word/2010/wordprocessingInk" xmlns:wne="http://schemas.microsoft.com/office/word/2006/wordml" xmlns:wps="http://schemas.microsoft.com/office/word/2010/wordprocessingShape" mc:Ignorable="w14 wp14">
   <w:p>
     <w:pPr>
-      <w:pStyle w:val="Rodap"/>
+      <w:pStyle w:val="Footer"/>
       <w:framePr w:wrap="around" w:vAnchor="text" w:hAnchor="margin" w:xAlign="right" w:y="1"/>
       <w:rPr>
-        <w:rStyle w:val="Nmerodepgina"/>
+        <w:rStyle w:val="PageNumber"/>
       </w:rPr>
     </w:pPr>
     <w:r>
       <w:rPr>
-        <w:rStyle w:val="Nmerodepgina"/>
+        <w:rStyle w:val="PageNumber"/>
       </w:rPr>
       <w:fldChar w:fldCharType="begin"/>
     </w:r>
     <w:r>
       <w:rPr>
-        <w:rStyle w:val="Nmerodepgina"/>
+        <w:rStyle w:val="PageNumber"/>
       </w:rPr>
       <w:instrText xml:space="preserve">PAGE  </w:instrText>
     </w:r>
     <w:r>
       <w:rPr>
-        <w:rStyle w:val="Nmerodepgina"/>
+        <w:rStyle w:val="PageNumber"/>
       </w:rPr>
       <w:fldChar w:fldCharType="end"/>
     </w:r>
   </w:p>
   <w:p>
     <w:pPr>
-      <w:pStyle w:val="Rodap"/>
+      <w:pStyle w:val="Footer"/>
       <w:ind w:right="360"/>
     </w:pPr>
   </w:p>
@@ -9565,10 +9321,10 @@
 </file>
 
 <file path=word/footer2.xml><?xml version="1.0" encoding="utf-8"?>
-<w:ftr xmlns:wpc="http://schemas.microsoft.com/office/word/2010/wordprocessingCanvas" xmlns:mc="http://schemas.openxmlformats.org/markup-compatibility/2006" xmlns:o="urn:schemas-microsoft-com:office:office" xmlns:r="http://schemas.openxmlformats.org/officeDocument/2006/relationships" xmlns:m="http://schemas.openxmlformats.org/officeDocument/2006/math" xmlns:v="urn:schemas-microsoft-com:vml" xmlns:wp14="http://schemas.microsoft.com/office/word/2010/wordprocessingDrawing" xmlns:wp="http://schemas.openxmlformats.org/drawingml/2006/wordprocessingDrawing" xmlns:w10="urn:schemas-microsoft-com:office:word" xmlns:w="http://schemas.openxmlformats.org/wordprocessingml/2006/main" xmlns:w14="http://schemas.microsoft.com/office/word/2010/wordml" xmlns:wpg="http://schemas.microsoft.com/office/word/2010/wordprocessingGroup" xmlns:wpi="http://schemas.microsoft.com/office/word/2010/wordprocessingInk" xmlns:wne="http://schemas.microsoft.com/office/word/2006/wordml" xmlns:wps="http://schemas.microsoft.com/office/word/2010/wordprocessingShape" mc:Ignorable="w14 wp14">
+<w:ftr xmlns:wpc="http://schemas.microsoft.com/office/word/2010/wordprocessingCanvas" xmlns:mo="http://schemas.microsoft.com/office/mac/office/2008/main" xmlns:mc="http://schemas.openxmlformats.org/markup-compatibility/2006" xmlns:mv="urn:schemas-microsoft-com:mac:vml" xmlns:o="urn:schemas-microsoft-com:office:office" xmlns:r="http://schemas.openxmlformats.org/officeDocument/2006/relationships" xmlns:m="http://schemas.openxmlformats.org/officeDocument/2006/math" xmlns:v="urn:schemas-microsoft-com:vml" xmlns:wp14="http://schemas.microsoft.com/office/word/2010/wordprocessingDrawing" xmlns:wp="http://schemas.openxmlformats.org/drawingml/2006/wordprocessingDrawing" xmlns:w10="urn:schemas-microsoft-com:office:word" xmlns:w="http://schemas.openxmlformats.org/wordprocessingml/2006/main" xmlns:w14="http://schemas.microsoft.com/office/word/2010/wordml" xmlns:wpg="http://schemas.microsoft.com/office/word/2010/wordprocessingGroup" xmlns:wpi="http://schemas.microsoft.com/office/word/2010/wordprocessingInk" xmlns:wne="http://schemas.microsoft.com/office/word/2006/wordml" xmlns:wps="http://schemas.microsoft.com/office/word/2010/wordprocessingShape" mc:Ignorable="w14 wp14">
   <w:p>
     <w:pPr>
-      <w:pStyle w:val="Rodap"/>
+      <w:pStyle w:val="Footer"/>
       <w:ind w:right="360"/>
     </w:pPr>
   </w:p>
@@ -9576,37 +9332,37 @@
 </file>
 
 <file path=word/footer3.xml><?xml version="1.0" encoding="utf-8"?>
-<w:ftr xmlns:wpc="http://schemas.microsoft.com/office/word/2010/wordprocessingCanvas" xmlns:mc="http://schemas.openxmlformats.org/markup-compatibility/2006" xmlns:o="urn:schemas-microsoft-com:office:office" xmlns:r="http://schemas.openxmlformats.org/officeDocument/2006/relationships" xmlns:m="http://schemas.openxmlformats.org/officeDocument/2006/math" xmlns:v="urn:schemas-microsoft-com:vml" xmlns:wp14="http://schemas.microsoft.com/office/word/2010/wordprocessingDrawing" xmlns:wp="http://schemas.openxmlformats.org/drawingml/2006/wordprocessingDrawing" xmlns:w10="urn:schemas-microsoft-com:office:word" xmlns:w="http://schemas.openxmlformats.org/wordprocessingml/2006/main" xmlns:w14="http://schemas.microsoft.com/office/word/2010/wordml" xmlns:wpg="http://schemas.microsoft.com/office/word/2010/wordprocessingGroup" xmlns:wpi="http://schemas.microsoft.com/office/word/2010/wordprocessingInk" xmlns:wne="http://schemas.microsoft.com/office/word/2006/wordml" xmlns:wps="http://schemas.microsoft.com/office/word/2010/wordprocessingShape" mc:Ignorable="w14 wp14">
+<w:ftr xmlns:wpc="http://schemas.microsoft.com/office/word/2010/wordprocessingCanvas" xmlns:mo="http://schemas.microsoft.com/office/mac/office/2008/main" xmlns:mc="http://schemas.openxmlformats.org/markup-compatibility/2006" xmlns:mv="urn:schemas-microsoft-com:mac:vml" xmlns:o="urn:schemas-microsoft-com:office:office" xmlns:r="http://schemas.openxmlformats.org/officeDocument/2006/relationships" xmlns:m="http://schemas.openxmlformats.org/officeDocument/2006/math" xmlns:v="urn:schemas-microsoft-com:vml" xmlns:wp14="http://schemas.microsoft.com/office/word/2010/wordprocessingDrawing" xmlns:wp="http://schemas.openxmlformats.org/drawingml/2006/wordprocessingDrawing" xmlns:w10="urn:schemas-microsoft-com:office:word" xmlns:w="http://schemas.openxmlformats.org/wordprocessingml/2006/main" xmlns:w14="http://schemas.microsoft.com/office/word/2010/wordml" xmlns:wpg="http://schemas.microsoft.com/office/word/2010/wordprocessingGroup" xmlns:wpi="http://schemas.microsoft.com/office/word/2010/wordprocessingInk" xmlns:wne="http://schemas.microsoft.com/office/word/2006/wordml" xmlns:wps="http://schemas.microsoft.com/office/word/2010/wordprocessingShape" mc:Ignorable="w14 wp14">
   <w:p>
     <w:pPr>
-      <w:pStyle w:val="Rodap"/>
+      <w:pStyle w:val="Footer"/>
       <w:framePr w:wrap="around" w:vAnchor="text" w:hAnchor="margin" w:xAlign="right" w:y="1"/>
       <w:rPr>
-        <w:rStyle w:val="Nmerodepgina"/>
+        <w:rStyle w:val="PageNumber"/>
       </w:rPr>
     </w:pPr>
     <w:r>
       <w:rPr>
-        <w:rStyle w:val="Nmerodepgina"/>
+        <w:rStyle w:val="PageNumber"/>
       </w:rPr>
       <w:fldChar w:fldCharType="begin"/>
     </w:r>
     <w:r>
       <w:rPr>
-        <w:rStyle w:val="Nmerodepgina"/>
+        <w:rStyle w:val="PageNumber"/>
       </w:rPr>
       <w:instrText xml:space="preserve">PAGE  </w:instrText>
     </w:r>
     <w:r>
       <w:rPr>
-        <w:rStyle w:val="Nmerodepgina"/>
+        <w:rStyle w:val="PageNumber"/>
       </w:rPr>
       <w:fldChar w:fldCharType="end"/>
     </w:r>
   </w:p>
   <w:p>
     <w:pPr>
-      <w:pStyle w:val="Rodap"/>
+      <w:pStyle w:val="Footer"/>
       <w:ind w:right="360"/>
     </w:pPr>
   </w:p>
@@ -9614,10 +9370,10 @@
 </file>
 
 <file path=word/footer4.xml><?xml version="1.0" encoding="utf-8"?>
-<w:ftr xmlns:wpc="http://schemas.microsoft.com/office/word/2010/wordprocessingCanvas" xmlns:mc="http://schemas.openxmlformats.org/markup-compatibility/2006" xmlns:o="urn:schemas-microsoft-com:office:office" xmlns:r="http://schemas.openxmlformats.org/officeDocument/2006/relationships" xmlns:m="http://schemas.openxmlformats.org/officeDocument/2006/math" xmlns:v="urn:schemas-microsoft-com:vml" xmlns:wp14="http://schemas.microsoft.com/office/word/2010/wordprocessingDrawing" xmlns:wp="http://schemas.openxmlformats.org/drawingml/2006/wordprocessingDrawing" xmlns:w10="urn:schemas-microsoft-com:office:word" xmlns:w="http://schemas.openxmlformats.org/wordprocessingml/2006/main" xmlns:w14="http://schemas.microsoft.com/office/word/2010/wordml" xmlns:wpg="http://schemas.microsoft.com/office/word/2010/wordprocessingGroup" xmlns:wpi="http://schemas.microsoft.com/office/word/2010/wordprocessingInk" xmlns:wne="http://schemas.microsoft.com/office/word/2006/wordml" xmlns:wps="http://schemas.microsoft.com/office/word/2010/wordprocessingShape" mc:Ignorable="w14 wp14">
+<w:ftr xmlns:wpc="http://schemas.microsoft.com/office/word/2010/wordprocessingCanvas" xmlns:mo="http://schemas.microsoft.com/office/mac/office/2008/main" xmlns:mc="http://schemas.openxmlformats.org/markup-compatibility/2006" xmlns:mv="urn:schemas-microsoft-com:mac:vml" xmlns:o="urn:schemas-microsoft-com:office:office" xmlns:r="http://schemas.openxmlformats.org/officeDocument/2006/relationships" xmlns:m="http://schemas.openxmlformats.org/officeDocument/2006/math" xmlns:v="urn:schemas-microsoft-com:vml" xmlns:wp14="http://schemas.microsoft.com/office/word/2010/wordprocessingDrawing" xmlns:wp="http://schemas.openxmlformats.org/drawingml/2006/wordprocessingDrawing" xmlns:w10="urn:schemas-microsoft-com:office:word" xmlns:w="http://schemas.openxmlformats.org/wordprocessingml/2006/main" xmlns:w14="http://schemas.microsoft.com/office/word/2010/wordml" xmlns:wpg="http://schemas.microsoft.com/office/word/2010/wordprocessingGroup" xmlns:wpi="http://schemas.microsoft.com/office/word/2010/wordprocessingInk" xmlns:wne="http://schemas.microsoft.com/office/word/2006/wordml" xmlns:wps="http://schemas.microsoft.com/office/word/2010/wordprocessingShape" mc:Ignorable="w14 wp14">
   <w:p>
     <w:pPr>
-      <w:pStyle w:val="Rodap"/>
+      <w:pStyle w:val="Footer"/>
       <w:ind w:right="360"/>
     </w:pPr>
   </w:p>
@@ -9625,7 +9381,7 @@
 </file>
 
 <file path=word/footnotes.xml><?xml version="1.0" encoding="utf-8"?>
-<w:footnotes xmlns:wpc="http://schemas.microsoft.com/office/word/2010/wordprocessingCanvas" xmlns:mc="http://schemas.openxmlformats.org/markup-compatibility/2006" xmlns:o="urn:schemas-microsoft-com:office:office" xmlns:r="http://schemas.openxmlformats.org/officeDocument/2006/relationships" xmlns:m="http://schemas.openxmlformats.org/officeDocument/2006/math" xmlns:v="urn:schemas-microsoft-com:vml" xmlns:wp14="http://schemas.microsoft.com/office/word/2010/wordprocessingDrawing" xmlns:wp="http://schemas.openxmlformats.org/drawingml/2006/wordprocessingDrawing" xmlns:w10="urn:schemas-microsoft-com:office:word" xmlns:w="http://schemas.openxmlformats.org/wordprocessingml/2006/main" xmlns:w14="http://schemas.microsoft.com/office/word/2010/wordml" xmlns:wpg="http://schemas.microsoft.com/office/word/2010/wordprocessingGroup" xmlns:wpi="http://schemas.microsoft.com/office/word/2010/wordprocessingInk" xmlns:wne="http://schemas.microsoft.com/office/word/2006/wordml" xmlns:wps="http://schemas.microsoft.com/office/word/2010/wordprocessingShape" mc:Ignorable="w14 wp14">
+<w:footnotes xmlns:wpc="http://schemas.microsoft.com/office/word/2010/wordprocessingCanvas" xmlns:mo="http://schemas.microsoft.com/office/mac/office/2008/main" xmlns:mc="http://schemas.openxmlformats.org/markup-compatibility/2006" xmlns:mv="urn:schemas-microsoft-com:mac:vml" xmlns:o="urn:schemas-microsoft-com:office:office" xmlns:r="http://schemas.openxmlformats.org/officeDocument/2006/relationships" xmlns:m="http://schemas.openxmlformats.org/officeDocument/2006/math" xmlns:v="urn:schemas-microsoft-com:vml" xmlns:wp14="http://schemas.microsoft.com/office/word/2010/wordprocessingDrawing" xmlns:wp="http://schemas.openxmlformats.org/drawingml/2006/wordprocessingDrawing" xmlns:w10="urn:schemas-microsoft-com:office:word" xmlns:w="http://schemas.openxmlformats.org/wordprocessingml/2006/main" xmlns:w14="http://schemas.microsoft.com/office/word/2010/wordml" xmlns:wpg="http://schemas.microsoft.com/office/word/2010/wordprocessingGroup" xmlns:wpi="http://schemas.microsoft.com/office/word/2010/wordprocessingInk" xmlns:wne="http://schemas.microsoft.com/office/word/2006/wordml" xmlns:wps="http://schemas.microsoft.com/office/word/2010/wordprocessingShape" mc:Ignorable="w14 wp14">
   <w:footnote w:type="separator" w:id="-1">
     <w:p>
       <w:r>
@@ -9644,7 +9400,7 @@
 </file>
 
 <file path=word/numbering.xml><?xml version="1.0" encoding="utf-8"?>
-<w:numbering xmlns:wpc="http://schemas.microsoft.com/office/word/2010/wordprocessingCanvas" xmlns:mc="http://schemas.openxmlformats.org/markup-compatibility/2006" xmlns:o="urn:schemas-microsoft-com:office:office" xmlns:r="http://schemas.openxmlformats.org/officeDocument/2006/relationships" xmlns:m="http://schemas.openxmlformats.org/officeDocument/2006/math" xmlns:v="urn:schemas-microsoft-com:vml" xmlns:wp14="http://schemas.microsoft.com/office/word/2010/wordprocessingDrawing" xmlns:wp="http://schemas.openxmlformats.org/drawingml/2006/wordprocessingDrawing" xmlns:w10="urn:schemas-microsoft-com:office:word" xmlns:w="http://schemas.openxmlformats.org/wordprocessingml/2006/main" xmlns:w14="http://schemas.microsoft.com/office/word/2010/wordml" xmlns:wpg="http://schemas.microsoft.com/office/word/2010/wordprocessingGroup" xmlns:wpi="http://schemas.microsoft.com/office/word/2010/wordprocessingInk" xmlns:wne="http://schemas.microsoft.com/office/word/2006/wordml" xmlns:wps="http://schemas.microsoft.com/office/word/2010/wordprocessingShape" mc:Ignorable="w14 wp14">
+<w:numbering xmlns:wpc="http://schemas.microsoft.com/office/word/2010/wordprocessingCanvas" xmlns:mo="http://schemas.microsoft.com/office/mac/office/2008/main" xmlns:mc="http://schemas.openxmlformats.org/markup-compatibility/2006" xmlns:mv="urn:schemas-microsoft-com:mac:vml" xmlns:o="urn:schemas-microsoft-com:office:office" xmlns:r="http://schemas.openxmlformats.org/officeDocument/2006/relationships" xmlns:m="http://schemas.openxmlformats.org/officeDocument/2006/math" xmlns:v="urn:schemas-microsoft-com:vml" xmlns:wp14="http://schemas.microsoft.com/office/word/2010/wordprocessingDrawing" xmlns:wp="http://schemas.openxmlformats.org/drawingml/2006/wordprocessingDrawing" xmlns:w10="urn:schemas-microsoft-com:office:word" xmlns:w="http://schemas.openxmlformats.org/wordprocessingml/2006/main" xmlns:w14="http://schemas.microsoft.com/office/word/2010/wordml" xmlns:wpg="http://schemas.microsoft.com/office/word/2010/wordprocessingGroup" xmlns:wpi="http://schemas.microsoft.com/office/word/2010/wordprocessingInk" xmlns:wne="http://schemas.microsoft.com/office/word/2006/wordml" xmlns:wps="http://schemas.microsoft.com/office/word/2010/wordprocessingShape" mc:Ignorable="w14 wp14">
   <w:abstractNum w:abstractNumId="0">
     <w:nsid w:val="00A67C3E"/>
     <w:multiLevelType w:val="hybridMultilevel"/>
@@ -12534,7 +12290,7 @@
     </w:rPrDefault>
     <w:pPrDefault/>
   </w:docDefaults>
-  <w:latentStyles w:defLockedState="0" w:defUIPriority="99" w:defSemiHidden="1" w:defUnhideWhenUsed="1" w:defQFormat="0" w:count="267">
+  <w:latentStyles w:defLockedState="0" w:defUIPriority="99" w:defSemiHidden="1" w:defUnhideWhenUsed="1" w:defQFormat="0" w:count="276">
     <w:lsdException w:name="Normal" w:semiHidden="0" w:uiPriority="0" w:unhideWhenUsed="0" w:qFormat="1"/>
     <w:lsdException w:name="heading 1" w:semiHidden="0" w:uiPriority="9" w:unhideWhenUsed="0" w:qFormat="1"/>
     <w:lsdException w:name="heading 2" w:uiPriority="9" w:qFormat="1"/>
@@ -12677,11 +12433,11 @@
     <w:name w:val="Normal"/>
     <w:qFormat/>
   </w:style>
-  <w:style w:type="paragraph" w:styleId="Ttulo1">
+  <w:style w:type="paragraph" w:styleId="Heading1">
     <w:name w:val="heading 1"/>
     <w:basedOn w:val="Normal"/>
     <w:next w:val="Normal"/>
-    <w:link w:val="Ttulo1Char"/>
+    <w:link w:val="Heading1Char"/>
     <w:uiPriority w:val="9"/>
     <w:qFormat/>
     <w:rsid w:val="0026176B"/>
@@ -12700,13 +12456,13 @@
       <w:szCs w:val="32"/>
     </w:rPr>
   </w:style>
-  <w:style w:type="character" w:default="1" w:styleId="Fontepargpadro">
+  <w:style w:type="character" w:default="1" w:styleId="DefaultParagraphFont">
     <w:name w:val="Default Paragraph Font"/>
     <w:uiPriority w:val="1"/>
     <w:semiHidden/>
     <w:unhideWhenUsed/>
   </w:style>
-  <w:style w:type="table" w:default="1" w:styleId="Tabelanormal">
+  <w:style w:type="table" w:default="1" w:styleId="TableNormal">
     <w:name w:val="Normal Table"/>
     <w:uiPriority w:val="99"/>
     <w:semiHidden/>
@@ -12721,7 +12477,7 @@
       </w:tblCellMar>
     </w:tblPr>
   </w:style>
-  <w:style w:type="numbering" w:default="1" w:styleId="Semlista">
+  <w:style w:type="numbering" w:default="1" w:styleId="NoList">
     <w:name w:val="No List"/>
     <w:uiPriority w:val="99"/>
     <w:semiHidden/>
@@ -12729,7 +12485,7 @@
   </w:style>
   <w:style w:type="table" w:customStyle="1" w:styleId="TableUBM2">
     <w:name w:val="Table UBM 2"/>
-    <w:basedOn w:val="Tabelanormal"/>
+    <w:basedOn w:val="TableNormal"/>
     <w:uiPriority w:val="99"/>
     <w:rsid w:val="007F5EF2"/>
     <w:rPr>
@@ -12737,6 +12493,7 @@
       <w:szCs w:val="20"/>
     </w:rPr>
     <w:tblPr>
+      <w:tblInd w:w="0" w:type="dxa"/>
       <w:tblBorders>
         <w:top w:val="single" w:sz="4" w:space="0" w:color="auto"/>
         <w:left w:val="single" w:sz="4" w:space="0" w:color="auto"/>
@@ -12745,6 +12502,12 @@
         <w:insideH w:val="single" w:sz="4" w:space="0" w:color="auto"/>
         <w:insideV w:val="single" w:sz="4" w:space="0" w:color="auto"/>
       </w:tblBorders>
+      <w:tblCellMar>
+        <w:top w:w="0" w:type="dxa"/>
+        <w:left w:w="108" w:type="dxa"/>
+        <w:bottom w:w="0" w:type="dxa"/>
+        <w:right w:w="108" w:type="dxa"/>
+      </w:tblCellMar>
     </w:tblPr>
     <w:tblStylePr w:type="firstRow">
       <w:rPr>
@@ -12770,7 +12533,7 @@
   </w:style>
   <w:style w:type="table" w:customStyle="1" w:styleId="TableUBM3">
     <w:name w:val="Table UBM 3"/>
-    <w:basedOn w:val="Tabelanormal"/>
+    <w:basedOn w:val="TableNormal"/>
     <w:uiPriority w:val="99"/>
     <w:rsid w:val="007F5EF2"/>
     <w:rPr>
@@ -12778,6 +12541,7 @@
       <w:szCs w:val="20"/>
     </w:rPr>
     <w:tblPr>
+      <w:tblInd w:w="0" w:type="dxa"/>
       <w:tblBorders>
         <w:top w:val="single" w:sz="4" w:space="0" w:color="auto"/>
         <w:left w:val="single" w:sz="4" w:space="0" w:color="auto"/>
@@ -12786,6 +12550,12 @@
         <w:insideH w:val="single" w:sz="4" w:space="0" w:color="auto"/>
         <w:insideV w:val="single" w:sz="4" w:space="0" w:color="auto"/>
       </w:tblBorders>
+      <w:tblCellMar>
+        <w:top w:w="0" w:type="dxa"/>
+        <w:left w:w="108" w:type="dxa"/>
+        <w:bottom w:w="0" w:type="dxa"/>
+        <w:right w:w="108" w:type="dxa"/>
+      </w:tblCellMar>
     </w:tblPr>
     <w:tblStylePr w:type="firstRow">
       <w:rPr>
@@ -12809,7 +12579,7 @@
       <w:szCs w:val="28"/>
     </w:rPr>
   </w:style>
-  <w:style w:type="paragraph" w:styleId="Legenda">
+  <w:style w:type="paragraph" w:styleId="Caption">
     <w:name w:val="caption"/>
     <w:basedOn w:val="Normal"/>
     <w:next w:val="Normal"/>
@@ -12828,10 +12598,10 @@
       <w:szCs w:val="18"/>
     </w:rPr>
   </w:style>
-  <w:style w:type="paragraph" w:styleId="Cabealho">
+  <w:style w:type="paragraph" w:styleId="Header">
     <w:name w:val="header"/>
     <w:basedOn w:val="Normal"/>
-    <w:link w:val="CabealhoChar"/>
+    <w:link w:val="HeaderChar"/>
     <w:uiPriority w:val="99"/>
     <w:unhideWhenUsed/>
     <w:rsid w:val="00FA3603"/>
@@ -12851,17 +12621,17 @@
       <w:sz w:val="20"/>
     </w:rPr>
   </w:style>
-  <w:style w:type="character" w:customStyle="1" w:styleId="CabealhoChar">
-    <w:name w:val="Cabeçalho Char"/>
-    <w:basedOn w:val="Fontepargpadro"/>
-    <w:link w:val="Cabealho"/>
+  <w:style w:type="character" w:customStyle="1" w:styleId="HeaderChar">
+    <w:name w:val="Header Char"/>
+    <w:basedOn w:val="DefaultParagraphFont"/>
+    <w:link w:val="Header"/>
     <w:uiPriority w:val="99"/>
     <w:rsid w:val="00FA3603"/>
   </w:style>
-  <w:style w:type="paragraph" w:styleId="Rodap">
+  <w:style w:type="paragraph" w:styleId="Footer">
     <w:name w:val="footer"/>
     <w:basedOn w:val="Normal"/>
-    <w:link w:val="RodapChar"/>
+    <w:link w:val="FooterChar"/>
     <w:uiPriority w:val="99"/>
     <w:unhideWhenUsed/>
     <w:rsid w:val="00FA3603"/>
@@ -12872,17 +12642,17 @@
       </w:tabs>
     </w:pPr>
   </w:style>
-  <w:style w:type="character" w:customStyle="1" w:styleId="RodapChar">
-    <w:name w:val="Rodapé Char"/>
-    <w:basedOn w:val="Fontepargpadro"/>
-    <w:link w:val="Rodap"/>
+  <w:style w:type="character" w:customStyle="1" w:styleId="FooterChar">
+    <w:name w:val="Footer Char"/>
+    <w:basedOn w:val="DefaultParagraphFont"/>
+    <w:link w:val="Footer"/>
     <w:uiPriority w:val="99"/>
     <w:rsid w:val="00FA3603"/>
   </w:style>
-  <w:style w:type="paragraph" w:styleId="Textodebalo">
+  <w:style w:type="paragraph" w:styleId="BalloonText">
     <w:name w:val="Balloon Text"/>
     <w:basedOn w:val="Normal"/>
-    <w:link w:val="TextodebaloChar"/>
+    <w:link w:val="BalloonTextChar"/>
     <w:uiPriority w:val="99"/>
     <w:semiHidden/>
     <w:unhideWhenUsed/>
@@ -12893,10 +12663,10 @@
       <w:szCs w:val="18"/>
     </w:rPr>
   </w:style>
-  <w:style w:type="character" w:customStyle="1" w:styleId="TextodebaloChar">
-    <w:name w:val="Texto de balão Char"/>
-    <w:basedOn w:val="Fontepargpadro"/>
-    <w:link w:val="Textodebalo"/>
+  <w:style w:type="character" w:customStyle="1" w:styleId="BalloonTextChar">
+    <w:name w:val="Balloon Text Char"/>
+    <w:basedOn w:val="DefaultParagraphFont"/>
+    <w:link w:val="BalloonText"/>
     <w:uiPriority w:val="99"/>
     <w:semiHidden/>
     <w:rsid w:val="00CB00BF"/>
@@ -12927,7 +12697,7 @@
   </w:style>
   <w:style w:type="paragraph" w:customStyle="1" w:styleId="Ttulonvel1UBM">
     <w:name w:val="Título nível 1 UBM"/>
-    <w:basedOn w:val="Ttulo1"/>
+    <w:basedOn w:val="Heading1"/>
     <w:qFormat/>
     <w:rsid w:val="00BB476A"/>
     <w:pPr>
@@ -12940,10 +12710,10 @@
       <w:sz w:val="28"/>
     </w:rPr>
   </w:style>
-  <w:style w:type="character" w:customStyle="1" w:styleId="Ttulo1Char">
-    <w:name w:val="Título 1 Char"/>
-    <w:basedOn w:val="Fontepargpadro"/>
-    <w:link w:val="Ttulo1"/>
+  <w:style w:type="character" w:customStyle="1" w:styleId="Heading1Char">
+    <w:name w:val="Heading 1 Char"/>
+    <w:basedOn w:val="DefaultParagraphFont"/>
+    <w:link w:val="Heading1"/>
     <w:uiPriority w:val="9"/>
     <w:rsid w:val="0026176B"/>
     <w:rPr>
@@ -12967,7 +12737,7 @@
       <w:b w:val="0"/>
     </w:rPr>
   </w:style>
-  <w:style w:type="paragraph" w:styleId="Sumrio2">
+  <w:style w:type="paragraph" w:styleId="TOC2">
     <w:name w:val="toc 2"/>
     <w:basedOn w:val="Normal"/>
     <w:next w:val="Normal"/>
@@ -12989,7 +12759,7 @@
       <w:jc w:val="center"/>
     </w:pPr>
   </w:style>
-  <w:style w:type="paragraph" w:styleId="ndicedeilustraes">
+  <w:style w:type="paragraph" w:styleId="TableofFigures">
     <w:name w:val="table of figures"/>
     <w:basedOn w:val="Normal"/>
     <w:next w:val="Normal"/>
@@ -12997,7 +12767,7 @@
     <w:unhideWhenUsed/>
     <w:rsid w:val="009C7A9F"/>
   </w:style>
-  <w:style w:type="paragraph" w:styleId="Sumrio1">
+  <w:style w:type="paragraph" w:styleId="TOC1">
     <w:name w:val="toc 1"/>
     <w:basedOn w:val="Normal"/>
     <w:next w:val="Normal"/>
@@ -13009,7 +12779,7 @@
       <w:spacing w:after="100"/>
     </w:pPr>
   </w:style>
-  <w:style w:type="paragraph" w:styleId="Sumrio3">
+  <w:style w:type="paragraph" w:styleId="TOC3">
     <w:name w:val="toc 3"/>
     <w:basedOn w:val="Normal"/>
     <w:next w:val="Normal"/>
@@ -13021,7 +12791,7 @@
       <w:ind w:left="480"/>
     </w:pPr>
   </w:style>
-  <w:style w:type="paragraph" w:styleId="Sumrio4">
+  <w:style w:type="paragraph" w:styleId="TOC4">
     <w:name w:val="toc 4"/>
     <w:basedOn w:val="Normal"/>
     <w:next w:val="Normal"/>
@@ -13033,7 +12803,7 @@
       <w:ind w:left="720"/>
     </w:pPr>
   </w:style>
-  <w:style w:type="paragraph" w:styleId="Sumrio5">
+  <w:style w:type="paragraph" w:styleId="TOC5">
     <w:name w:val="toc 5"/>
     <w:basedOn w:val="Normal"/>
     <w:next w:val="Normal"/>
@@ -13045,7 +12815,7 @@
       <w:ind w:left="960"/>
     </w:pPr>
   </w:style>
-  <w:style w:type="paragraph" w:styleId="Sumrio6">
+  <w:style w:type="paragraph" w:styleId="TOC6">
     <w:name w:val="toc 6"/>
     <w:basedOn w:val="Normal"/>
     <w:next w:val="Normal"/>
@@ -13057,7 +12827,7 @@
       <w:ind w:left="1200"/>
     </w:pPr>
   </w:style>
-  <w:style w:type="paragraph" w:styleId="Sumrio7">
+  <w:style w:type="paragraph" w:styleId="TOC7">
     <w:name w:val="toc 7"/>
     <w:basedOn w:val="Normal"/>
     <w:next w:val="Normal"/>
@@ -13069,7 +12839,7 @@
       <w:ind w:left="1440"/>
     </w:pPr>
   </w:style>
-  <w:style w:type="paragraph" w:styleId="Sumrio8">
+  <w:style w:type="paragraph" w:styleId="TOC8">
     <w:name w:val="toc 8"/>
     <w:basedOn w:val="Normal"/>
     <w:next w:val="Normal"/>
@@ -13081,7 +12851,7 @@
       <w:ind w:left="1680"/>
     </w:pPr>
   </w:style>
-  <w:style w:type="paragraph" w:styleId="Sumrio9">
+  <w:style w:type="paragraph" w:styleId="TOC9">
     <w:name w:val="toc 9"/>
     <w:basedOn w:val="Normal"/>
     <w:next w:val="Normal"/>
@@ -13093,9 +12863,9 @@
       <w:ind w:left="1920"/>
     </w:pPr>
   </w:style>
-  <w:style w:type="character" w:styleId="Nmerodepgina">
+  <w:style w:type="character" w:styleId="PageNumber">
     <w:name w:val="page number"/>
-    <w:basedOn w:val="Fontepargpadro"/>
+    <w:basedOn w:val="DefaultParagraphFont"/>
     <w:uiPriority w:val="99"/>
     <w:semiHidden/>
     <w:unhideWhenUsed/>
@@ -13135,7 +12905,7 @@
       <w:b w:val="0"/>
     </w:rPr>
   </w:style>
-  <w:style w:type="paragraph" w:styleId="PargrafodaLista">
+  <w:style w:type="paragraph" w:styleId="ListParagraph">
     <w:name w:val="List Paragraph"/>
     <w:basedOn w:val="Normal"/>
     <w:uiPriority w:val="34"/>
@@ -13152,9 +12922,9 @@
       <w:szCs w:val="22"/>
     </w:rPr>
   </w:style>
-  <w:style w:type="table" w:styleId="Tabelacomgrade">
+  <w:style w:type="table" w:styleId="TableGrid">
     <w:name w:val="Table Grid"/>
-    <w:basedOn w:val="Tabelanormal"/>
+    <w:basedOn w:val="TableNormal"/>
     <w:uiPriority w:val="59"/>
     <w:rsid w:val="007A5EBD"/>
     <w:rPr>
@@ -13163,6 +12933,7 @@
       <w:szCs w:val="22"/>
     </w:rPr>
     <w:tblPr>
+      <w:tblInd w:w="0" w:type="dxa"/>
       <w:tblBorders>
         <w:top w:val="single" w:sz="4" w:space="0" w:color="auto"/>
         <w:left w:val="single" w:sz="4" w:space="0" w:color="auto"/>
@@ -13171,11 +12942,17 @@
         <w:insideH w:val="single" w:sz="4" w:space="0" w:color="auto"/>
         <w:insideV w:val="single" w:sz="4" w:space="0" w:color="auto"/>
       </w:tblBorders>
+      <w:tblCellMar>
+        <w:top w:w="0" w:type="dxa"/>
+        <w:left w:w="108" w:type="dxa"/>
+        <w:bottom w:w="0" w:type="dxa"/>
+        <w:right w:w="108" w:type="dxa"/>
+      </w:tblCellMar>
     </w:tblPr>
   </w:style>
   <w:style w:type="character" w:styleId="Hyperlink">
     <w:name w:val="Hyperlink"/>
-    <w:basedOn w:val="Fontepargpadro"/>
+    <w:basedOn w:val="DefaultParagraphFont"/>
     <w:uiPriority w:val="99"/>
     <w:semiHidden/>
     <w:unhideWhenUsed/>
@@ -13195,7 +12972,7 @@
       <w:ind w:left="2268"/>
     </w:pPr>
   </w:style>
-  <w:style w:type="paragraph" w:styleId="SemEspaamento">
+  <w:style w:type="paragraph" w:styleId="NoSpacing">
     <w:name w:val="No Spacing"/>
     <w:uiPriority w:val="1"/>
     <w:qFormat/>
@@ -13210,7 +12987,7 @@
 </file>
 
 <file path=word/stylesWithEffects.xml><?xml version="1.0" encoding="utf-8"?>
-<w:styles xmlns:wpc="http://schemas.microsoft.com/office/word/2010/wordprocessingCanvas" xmlns:mc="http://schemas.openxmlformats.org/markup-compatibility/2006" xmlns:o="urn:schemas-microsoft-com:office:office" xmlns:r="http://schemas.openxmlformats.org/officeDocument/2006/relationships" xmlns:m="http://schemas.openxmlformats.org/officeDocument/2006/math" xmlns:v="urn:schemas-microsoft-com:vml" xmlns:wp14="http://schemas.microsoft.com/office/word/2010/wordprocessingDrawing" xmlns:wp="http://schemas.openxmlformats.org/drawingml/2006/wordprocessingDrawing" xmlns:w10="urn:schemas-microsoft-com:office:word" xmlns:w="http://schemas.openxmlformats.org/wordprocessingml/2006/main" xmlns:w14="http://schemas.microsoft.com/office/word/2010/wordml" xmlns:wpg="http://schemas.microsoft.com/office/word/2010/wordprocessingGroup" xmlns:wpi="http://schemas.microsoft.com/office/word/2010/wordprocessingInk" xmlns:wne="http://schemas.microsoft.com/office/word/2006/wordml" xmlns:wps="http://schemas.microsoft.com/office/word/2010/wordprocessingShape" mc:Ignorable="w14 wp14">
+<w:styles xmlns:wpc="http://schemas.microsoft.com/office/word/2010/wordprocessingCanvas" xmlns:mo="http://schemas.microsoft.com/office/mac/office/2008/main" xmlns:mc="http://schemas.openxmlformats.org/markup-compatibility/2006" xmlns:mv="urn:schemas-microsoft-com:mac:vml" xmlns:o="urn:schemas-microsoft-com:office:office" xmlns:r="http://schemas.openxmlformats.org/officeDocument/2006/relationships" xmlns:m="http://schemas.openxmlformats.org/officeDocument/2006/math" xmlns:v="urn:schemas-microsoft-com:vml" xmlns:wp14="http://schemas.microsoft.com/office/word/2010/wordprocessingDrawing" xmlns:wp="http://schemas.openxmlformats.org/drawingml/2006/wordprocessingDrawing" xmlns:w10="urn:schemas-microsoft-com:office:word" xmlns:w="http://schemas.openxmlformats.org/wordprocessingml/2006/main" xmlns:w14="http://schemas.microsoft.com/office/word/2010/wordml" xmlns:wpg="http://schemas.microsoft.com/office/word/2010/wordprocessingGroup" xmlns:wpi="http://schemas.microsoft.com/office/word/2010/wordprocessingInk" xmlns:wne="http://schemas.microsoft.com/office/word/2006/wordml" xmlns:wps="http://schemas.microsoft.com/office/word/2010/wordprocessingShape" mc:Ignorable="w14 wp14">
   <w:docDefaults>
     <w:rPrDefault>
       <w:rPr>
@@ -13222,7 +12999,7 @@
     </w:rPrDefault>
     <w:pPrDefault/>
   </w:docDefaults>
-  <w:latentStyles w:defLockedState="0" w:defUIPriority="99" w:defSemiHidden="1" w:defUnhideWhenUsed="1" w:defQFormat="0" w:count="267">
+  <w:latentStyles w:defLockedState="0" w:defUIPriority="99" w:defSemiHidden="1" w:defUnhideWhenUsed="1" w:defQFormat="0" w:count="276">
     <w:lsdException w:name="Normal" w:semiHidden="0" w:uiPriority="0" w:unhideWhenUsed="0" w:qFormat="1"/>
     <w:lsdException w:name="heading 1" w:semiHidden="0" w:uiPriority="9" w:unhideWhenUsed="0" w:qFormat="1"/>
     <w:lsdException w:name="heading 2" w:uiPriority="9" w:qFormat="1"/>
@@ -13365,11 +13142,11 @@
     <w:name w:val="Normal"/>
     <w:qFormat/>
   </w:style>
-  <w:style w:type="paragraph" w:styleId="Ttulo1">
+  <w:style w:type="paragraph" w:styleId="Heading1">
     <w:name w:val="heading 1"/>
     <w:basedOn w:val="Normal"/>
     <w:next w:val="Normal"/>
-    <w:link w:val="Ttulo1Char"/>
+    <w:link w:val="Heading1Char"/>
     <w:uiPriority w:val="9"/>
     <w:qFormat/>
     <w:rsid w:val="0026176B"/>
@@ -13388,13 +13165,13 @@
       <w:szCs w:val="32"/>
     </w:rPr>
   </w:style>
-  <w:style w:type="character" w:default="1" w:styleId="Fontepargpadro">
+  <w:style w:type="character" w:default="1" w:styleId="DefaultParagraphFont">
     <w:name w:val="Default Paragraph Font"/>
     <w:uiPriority w:val="1"/>
     <w:semiHidden/>
     <w:unhideWhenUsed/>
   </w:style>
-  <w:style w:type="table" w:default="1" w:styleId="Tabelanormal">
+  <w:style w:type="table" w:default="1" w:styleId="TableNormal">
     <w:name w:val="Normal Table"/>
     <w:uiPriority w:val="99"/>
     <w:semiHidden/>
@@ -13409,7 +13186,7 @@
       </w:tblCellMar>
     </w:tblPr>
   </w:style>
-  <w:style w:type="numbering" w:default="1" w:styleId="Semlista">
+  <w:style w:type="numbering" w:default="1" w:styleId="NoList">
     <w:name w:val="No List"/>
     <w:uiPriority w:val="99"/>
     <w:semiHidden/>
@@ -13417,7 +13194,7 @@
   </w:style>
   <w:style w:type="table" w:customStyle="1" w:styleId="TableUBM2">
     <w:name w:val="Table UBM 2"/>
-    <w:basedOn w:val="Tabelanormal"/>
+    <w:basedOn w:val="TableNormal"/>
     <w:uiPriority w:val="99"/>
     <w:rsid w:val="007F5EF2"/>
     <w:rPr>
@@ -13425,6 +13202,7 @@
       <w:szCs w:val="20"/>
     </w:rPr>
     <w:tblPr>
+      <w:tblInd w:w="0" w:type="dxa"/>
       <w:tblBorders>
         <w:top w:val="single" w:sz="4" w:space="0" w:color="auto"/>
         <w:left w:val="single" w:sz="4" w:space="0" w:color="auto"/>
@@ -13433,6 +13211,12 @@
         <w:insideH w:val="single" w:sz="4" w:space="0" w:color="auto"/>
         <w:insideV w:val="single" w:sz="4" w:space="0" w:color="auto"/>
       </w:tblBorders>
+      <w:tblCellMar>
+        <w:top w:w="0" w:type="dxa"/>
+        <w:left w:w="108" w:type="dxa"/>
+        <w:bottom w:w="0" w:type="dxa"/>
+        <w:right w:w="108" w:type="dxa"/>
+      </w:tblCellMar>
     </w:tblPr>
     <w:tblStylePr w:type="firstRow">
       <w:rPr>
@@ -13458,7 +13242,7 @@
   </w:style>
   <w:style w:type="table" w:customStyle="1" w:styleId="TableUBM3">
     <w:name w:val="Table UBM 3"/>
-    <w:basedOn w:val="Tabelanormal"/>
+    <w:basedOn w:val="TableNormal"/>
     <w:uiPriority w:val="99"/>
     <w:rsid w:val="007F5EF2"/>
     <w:rPr>
@@ -13466,6 +13250,7 @@
       <w:szCs w:val="20"/>
     </w:rPr>
     <w:tblPr>
+      <w:tblInd w:w="0" w:type="dxa"/>
       <w:tblBorders>
         <w:top w:val="single" w:sz="4" w:space="0" w:color="auto"/>
         <w:left w:val="single" w:sz="4" w:space="0" w:color="auto"/>
@@ -13474,6 +13259,12 @@
         <w:insideH w:val="single" w:sz="4" w:space="0" w:color="auto"/>
         <w:insideV w:val="single" w:sz="4" w:space="0" w:color="auto"/>
       </w:tblBorders>
+      <w:tblCellMar>
+        <w:top w:w="0" w:type="dxa"/>
+        <w:left w:w="108" w:type="dxa"/>
+        <w:bottom w:w="0" w:type="dxa"/>
+        <w:right w:w="108" w:type="dxa"/>
+      </w:tblCellMar>
     </w:tblPr>
     <w:tblStylePr w:type="firstRow">
       <w:rPr>
@@ -13497,7 +13288,7 @@
       <w:szCs w:val="28"/>
     </w:rPr>
   </w:style>
-  <w:style w:type="paragraph" w:styleId="Legenda">
+  <w:style w:type="paragraph" w:styleId="Caption">
     <w:name w:val="caption"/>
     <w:basedOn w:val="Normal"/>
     <w:next w:val="Normal"/>
@@ -13516,10 +13307,10 @@
       <w:szCs w:val="18"/>
     </w:rPr>
   </w:style>
-  <w:style w:type="paragraph" w:styleId="Cabealho">
+  <w:style w:type="paragraph" w:styleId="Header">
     <w:name w:val="header"/>
     <w:basedOn w:val="Normal"/>
-    <w:link w:val="CabealhoChar"/>
+    <w:link w:val="HeaderChar"/>
     <w:uiPriority w:val="99"/>
     <w:unhideWhenUsed/>
     <w:rsid w:val="00FA3603"/>
@@ -13539,17 +13330,17 @@
       <w:sz w:val="20"/>
     </w:rPr>
   </w:style>
-  <w:style w:type="character" w:customStyle="1" w:styleId="CabealhoChar">
-    <w:name w:val="Cabeçalho Char"/>
-    <w:basedOn w:val="Fontepargpadro"/>
-    <w:link w:val="Cabealho"/>
+  <w:style w:type="character" w:customStyle="1" w:styleId="HeaderChar">
+    <w:name w:val="Header Char"/>
+    <w:basedOn w:val="DefaultParagraphFont"/>
+    <w:link w:val="Header"/>
     <w:uiPriority w:val="99"/>
     <w:rsid w:val="00FA3603"/>
   </w:style>
-  <w:style w:type="paragraph" w:styleId="Rodap">
+  <w:style w:type="paragraph" w:styleId="Footer">
     <w:name w:val="footer"/>
     <w:basedOn w:val="Normal"/>
-    <w:link w:val="RodapChar"/>
+    <w:link w:val="FooterChar"/>
     <w:uiPriority w:val="99"/>
     <w:unhideWhenUsed/>
     <w:rsid w:val="00FA3603"/>
@@ -13560,17 +13351,17 @@
       </w:tabs>
     </w:pPr>
   </w:style>
-  <w:style w:type="character" w:customStyle="1" w:styleId="RodapChar">
-    <w:name w:val="Rodapé Char"/>
-    <w:basedOn w:val="Fontepargpadro"/>
-    <w:link w:val="Rodap"/>
+  <w:style w:type="character" w:customStyle="1" w:styleId="FooterChar">
+    <w:name w:val="Footer Char"/>
+    <w:basedOn w:val="DefaultParagraphFont"/>
+    <w:link w:val="Footer"/>
     <w:uiPriority w:val="99"/>
     <w:rsid w:val="00FA3603"/>
   </w:style>
-  <w:style w:type="paragraph" w:styleId="Textodebalo">
+  <w:style w:type="paragraph" w:styleId="BalloonText">
     <w:name w:val="Balloon Text"/>
     <w:basedOn w:val="Normal"/>
-    <w:link w:val="TextodebaloChar"/>
+    <w:link w:val="BalloonTextChar"/>
     <w:uiPriority w:val="99"/>
     <w:semiHidden/>
     <w:unhideWhenUsed/>
@@ -13581,10 +13372,10 @@
       <w:szCs w:val="18"/>
     </w:rPr>
   </w:style>
-  <w:style w:type="character" w:customStyle="1" w:styleId="TextodebaloChar">
-    <w:name w:val="Texto de balão Char"/>
-    <w:basedOn w:val="Fontepargpadro"/>
-    <w:link w:val="Textodebalo"/>
+  <w:style w:type="character" w:customStyle="1" w:styleId="BalloonTextChar">
+    <w:name w:val="Balloon Text Char"/>
+    <w:basedOn w:val="DefaultParagraphFont"/>
+    <w:link w:val="BalloonText"/>
     <w:uiPriority w:val="99"/>
     <w:semiHidden/>
     <w:rsid w:val="00CB00BF"/>
@@ -13615,7 +13406,7 @@
   </w:style>
   <w:style w:type="paragraph" w:customStyle="1" w:styleId="Ttulonvel1UBM">
     <w:name w:val="Título nível 1 UBM"/>
-    <w:basedOn w:val="Ttulo1"/>
+    <w:basedOn w:val="Heading1"/>
     <w:qFormat/>
     <w:rsid w:val="00BB476A"/>
     <w:pPr>
@@ -13628,10 +13419,10 @@
       <w:sz w:val="28"/>
     </w:rPr>
   </w:style>
-  <w:style w:type="character" w:customStyle="1" w:styleId="Ttulo1Char">
-    <w:name w:val="Título 1 Char"/>
-    <w:basedOn w:val="Fontepargpadro"/>
-    <w:link w:val="Ttulo1"/>
+  <w:style w:type="character" w:customStyle="1" w:styleId="Heading1Char">
+    <w:name w:val="Heading 1 Char"/>
+    <w:basedOn w:val="DefaultParagraphFont"/>
+    <w:link w:val="Heading1"/>
     <w:uiPriority w:val="9"/>
     <w:rsid w:val="0026176B"/>
     <w:rPr>
@@ -13655,7 +13446,7 @@
       <w:b w:val="0"/>
     </w:rPr>
   </w:style>
-  <w:style w:type="paragraph" w:styleId="Sumrio2">
+  <w:style w:type="paragraph" w:styleId="TOC2">
     <w:name w:val="toc 2"/>
     <w:basedOn w:val="Normal"/>
     <w:next w:val="Normal"/>
@@ -13677,7 +13468,7 @@
       <w:jc w:val="center"/>
     </w:pPr>
   </w:style>
-  <w:style w:type="paragraph" w:styleId="ndicedeilustraes">
+  <w:style w:type="paragraph" w:styleId="TableofFigures">
     <w:name w:val="table of figures"/>
     <w:basedOn w:val="Normal"/>
     <w:next w:val="Normal"/>
@@ -13685,7 +13476,7 @@
     <w:unhideWhenUsed/>
     <w:rsid w:val="009C7A9F"/>
   </w:style>
-  <w:style w:type="paragraph" w:styleId="Sumrio1">
+  <w:style w:type="paragraph" w:styleId="TOC1">
     <w:name w:val="toc 1"/>
     <w:basedOn w:val="Normal"/>
     <w:next w:val="Normal"/>
@@ -13697,7 +13488,7 @@
       <w:spacing w:after="100"/>
     </w:pPr>
   </w:style>
-  <w:style w:type="paragraph" w:styleId="Sumrio3">
+  <w:style w:type="paragraph" w:styleId="TOC3">
     <w:name w:val="toc 3"/>
     <w:basedOn w:val="Normal"/>
     <w:next w:val="Normal"/>
@@ -13709,7 +13500,7 @@
       <w:ind w:left="480"/>
     </w:pPr>
   </w:style>
-  <w:style w:type="paragraph" w:styleId="Sumrio4">
+  <w:style w:type="paragraph" w:styleId="TOC4">
     <w:name w:val="toc 4"/>
     <w:basedOn w:val="Normal"/>
     <w:next w:val="Normal"/>
@@ -13721,7 +13512,7 @@
       <w:ind w:left="720"/>
     </w:pPr>
   </w:style>
-  <w:style w:type="paragraph" w:styleId="Sumrio5">
+  <w:style w:type="paragraph" w:styleId="TOC5">
     <w:name w:val="toc 5"/>
     <w:basedOn w:val="Normal"/>
     <w:next w:val="Normal"/>
@@ -13733,7 +13524,7 @@
       <w:ind w:left="960"/>
     </w:pPr>
   </w:style>
-  <w:style w:type="paragraph" w:styleId="Sumrio6">
+  <w:style w:type="paragraph" w:styleId="TOC6">
     <w:name w:val="toc 6"/>
     <w:basedOn w:val="Normal"/>
     <w:next w:val="Normal"/>
@@ -13745,7 +13536,7 @@
       <w:ind w:left="1200"/>
     </w:pPr>
   </w:style>
-  <w:style w:type="paragraph" w:styleId="Sumrio7">
+  <w:style w:type="paragraph" w:styleId="TOC7">
     <w:name w:val="toc 7"/>
     <w:basedOn w:val="Normal"/>
     <w:next w:val="Normal"/>
@@ -13757,7 +13548,7 @@
       <w:ind w:left="1440"/>
     </w:pPr>
   </w:style>
-  <w:style w:type="paragraph" w:styleId="Sumrio8">
+  <w:style w:type="paragraph" w:styleId="TOC8">
     <w:name w:val="toc 8"/>
     <w:basedOn w:val="Normal"/>
     <w:next w:val="Normal"/>
@@ -13769,7 +13560,7 @@
       <w:ind w:left="1680"/>
     </w:pPr>
   </w:style>
-  <w:style w:type="paragraph" w:styleId="Sumrio9">
+  <w:style w:type="paragraph" w:styleId="TOC9">
     <w:name w:val="toc 9"/>
     <w:basedOn w:val="Normal"/>
     <w:next w:val="Normal"/>
@@ -13781,9 +13572,9 @@
       <w:ind w:left="1920"/>
     </w:pPr>
   </w:style>
-  <w:style w:type="character" w:styleId="Nmerodepgina">
+  <w:style w:type="character" w:styleId="PageNumber">
     <w:name w:val="page number"/>
-    <w:basedOn w:val="Fontepargpadro"/>
+    <w:basedOn w:val="DefaultParagraphFont"/>
     <w:uiPriority w:val="99"/>
     <w:semiHidden/>
     <w:unhideWhenUsed/>
@@ -13823,7 +13614,7 @@
       <w:b w:val="0"/>
     </w:rPr>
   </w:style>
-  <w:style w:type="paragraph" w:styleId="PargrafodaLista">
+  <w:style w:type="paragraph" w:styleId="ListParagraph">
     <w:name w:val="List Paragraph"/>
     <w:basedOn w:val="Normal"/>
     <w:uiPriority w:val="34"/>
@@ -13840,9 +13631,9 @@
       <w:szCs w:val="22"/>
     </w:rPr>
   </w:style>
-  <w:style w:type="table" w:styleId="Tabelacomgrade">
+  <w:style w:type="table" w:styleId="TableGrid">
     <w:name w:val="Table Grid"/>
-    <w:basedOn w:val="Tabelanormal"/>
+    <w:basedOn w:val="TableNormal"/>
     <w:uiPriority w:val="59"/>
     <w:rsid w:val="007A5EBD"/>
     <w:rPr>
@@ -13851,6 +13642,7 @@
       <w:szCs w:val="22"/>
     </w:rPr>
     <w:tblPr>
+      <w:tblInd w:w="0" w:type="dxa"/>
       <w:tblBorders>
         <w:top w:val="single" w:sz="4" w:space="0" w:color="auto"/>
         <w:left w:val="single" w:sz="4" w:space="0" w:color="auto"/>
@@ -13859,11 +13651,17 @@
         <w:insideH w:val="single" w:sz="4" w:space="0" w:color="auto"/>
         <w:insideV w:val="single" w:sz="4" w:space="0" w:color="auto"/>
       </w:tblBorders>
+      <w:tblCellMar>
+        <w:top w:w="0" w:type="dxa"/>
+        <w:left w:w="108" w:type="dxa"/>
+        <w:bottom w:w="0" w:type="dxa"/>
+        <w:right w:w="108" w:type="dxa"/>
+      </w:tblCellMar>
     </w:tblPr>
   </w:style>
   <w:style w:type="character" w:styleId="Hyperlink">
     <w:name w:val="Hyperlink"/>
-    <w:basedOn w:val="Fontepargpadro"/>
+    <w:basedOn w:val="DefaultParagraphFont"/>
     <w:uiPriority w:val="99"/>
     <w:semiHidden/>
     <w:unhideWhenUsed/>
@@ -13883,7 +13681,7 @@
       <w:ind w:left="2268"/>
     </w:pPr>
   </w:style>
-  <w:style w:type="paragraph" w:styleId="SemEspaamento">
+  <w:style w:type="paragraph" w:styleId="NoSpacing">
     <w:name w:val="No Spacing"/>
     <w:uiPriority w:val="1"/>
     <w:qFormat/>
@@ -14222,7 +14020,7 @@
 </file>
 
 <file path=customXml/itemProps1.xml><?xml version="1.0" encoding="utf-8"?>
-<ds:datastoreItem xmlns:ds="http://schemas.openxmlformats.org/officeDocument/2006/customXml" ds:itemID="{298C172F-76D3-4445-94A4-3CA09E21AEE8}">
+<ds:datastoreItem xmlns:ds="http://schemas.openxmlformats.org/officeDocument/2006/customXml" ds:itemID="{2C145A23-FFE4-E74D-8E9A-85FF38C5071A}">
   <ds:schemaRefs>
     <ds:schemaRef ds:uri="http://schemas.openxmlformats.org/officeDocument/2006/bibliography"/>
   </ds:schemaRefs>

</xml_diff>